<commit_message>
Aggiornamento punti da risolvere
</commit_message>
<xml_diff>
--- a/Informazioni_progetto/AnnotazioniNew.docx
+++ b/Informazioni_progetto/AnnotazioniNew.docx
@@ -860,8 +860,6 @@
         </w:rPr>
         <w:t xml:space="preserve"> Mauro</w:t>
       </w:r>
-      <w:bookmarkStart w:id="0" w:name="_GoBack"/>
-      <w:bookmarkEnd w:id="0"/>
     </w:p>
     <w:p>
       <w:pPr>
@@ -869,15 +867,29 @@
         <w:ind w:left="567"/>
       </w:pPr>
       <w:r>
-        <w:t xml:space="preserve">Completare carrello, modificare il riassunto con i dati </w:t>
-      </w:r>
-      <w:proofErr w:type="gramStart"/>
-      <w:r>
-        <w:t>finali  e</w:t>
-      </w:r>
-      <w:proofErr w:type="gramEnd"/>
-      <w:r>
-        <w:t xml:space="preserve"> la scelta del luogo di ritiro e implementare il checkout che porta al riassunto stampabile. Modificare anche la grandezza degli oggetti da mostrare, alcuni non si vedono le informazioni.</w:t>
+        <w:t>Completare carrello</w:t>
+      </w:r>
+    </w:p>
+    <w:p>
+      <w:pPr>
+        <w:pStyle w:val="Paragrafoelenco"/>
+        <w:numPr>
+          <w:ilvl w:val="0"/>
+          <w:numId w:val="7"/>
+        </w:numPr>
+        <w:spacing w:line="240" w:lineRule="auto"/>
+      </w:pPr>
+      <w:r>
+        <w:t xml:space="preserve">modificare </w:t>
+      </w:r>
+      <w:r>
+        <w:t xml:space="preserve">il riassunto con i dati finali </w:t>
+      </w:r>
+      <w:r>
+        <w:t xml:space="preserve">e </w:t>
+      </w:r>
+      <w:r>
+        <w:t>la scelta del luogo di ritiro</w:t>
       </w:r>
     </w:p>
     <w:p>
@@ -886,6 +898,34 @@
         <w:ind w:left="567"/>
       </w:pPr>
       <w:r>
+        <w:t>I</w:t>
+      </w:r>
+      <w:r>
+        <w:t>mplementare il checkout che</w:t>
+      </w:r>
+      <w:r>
+        <w:t xml:space="preserve"> porta al riassunto stampabile</w:t>
+      </w:r>
+    </w:p>
+    <w:p>
+      <w:pPr>
+        <w:spacing w:line="240" w:lineRule="auto"/>
+        <w:ind w:left="567"/>
+      </w:pPr>
+      <w:r>
+        <w:t>Modificare anche la grandezza degli oggetti da mostrare, alcuni non si vedono le informazioni.</w:t>
+      </w:r>
+    </w:p>
+    <w:p>
+      <w:pPr>
+        <w:pStyle w:val="Paragrafoelenco"/>
+        <w:numPr>
+          <w:ilvl w:val="0"/>
+          <w:numId w:val="6"/>
+        </w:numPr>
+        <w:spacing w:line="240" w:lineRule="auto"/>
+      </w:pPr>
+      <w:r>
         <w:t xml:space="preserve">Cambiare i </w:t>
       </w:r>
       <w:proofErr w:type="spellStart"/>
@@ -916,20 +956,30 @@
     </w:p>
     <w:p>
       <w:pPr>
+        <w:pStyle w:val="Paragrafoelenco"/>
+        <w:numPr>
+          <w:ilvl w:val="0"/>
+          <w:numId w:val="6"/>
+        </w:numPr>
+        <w:spacing w:line="240" w:lineRule="auto"/>
+      </w:pPr>
+      <w:r>
+        <w:t>Implementare la mostra dei dettagli dei prodotti.</w:t>
+      </w:r>
+      <w:r>
+        <w:t xml:space="preserve"> </w:t>
+      </w:r>
+    </w:p>
+    <w:p>
+      <w:pPr>
         <w:spacing w:line="240" w:lineRule="auto"/>
         <w:ind w:left="567"/>
       </w:pPr>
       <w:r>
-        <w:t>Implementare la mostra dei dettagli dei prodotti.</w:t>
-      </w:r>
-    </w:p>
-    <w:p>
-      <w:pPr>
-        <w:spacing w:line="240" w:lineRule="auto"/>
-        <w:ind w:left="567"/>
-      </w:pPr>
-      <w:r>
-        <w:t>Un log file che mostri gli errori.</w:t>
+        <w:t>Un log file che most</w:t>
+      </w:r>
+      <w:r>
+        <w:t>ri gli errori</w:t>
       </w:r>
     </w:p>
     <w:p>
@@ -1060,10 +1110,9 @@
         <w:pStyle w:val="Paragrafoelenco"/>
         <w:numPr>
           <w:ilvl w:val="0"/>
-          <w:numId w:val="2"/>
+          <w:numId w:val="8"/>
         </w:numPr>
         <w:spacing w:line="240" w:lineRule="auto"/>
-        <w:ind w:left="993"/>
       </w:pPr>
       <w:r>
         <w:t xml:space="preserve">Aggiornare il </w:t>
@@ -1082,10 +1131,9 @@
         <w:pStyle w:val="Paragrafoelenco"/>
         <w:numPr>
           <w:ilvl w:val="0"/>
-          <w:numId w:val="2"/>
+          <w:numId w:val="9"/>
         </w:numPr>
         <w:spacing w:line="240" w:lineRule="auto"/>
-        <w:ind w:left="993"/>
       </w:pPr>
       <w:r>
         <w:t>Il passaggio da pagina 1, 2 e 3 ecc. non sarà fatto, da eliminare dalla pagina</w:t>
@@ -1096,10 +1144,9 @@
         <w:pStyle w:val="Paragrafoelenco"/>
         <w:numPr>
           <w:ilvl w:val="0"/>
-          <w:numId w:val="2"/>
+          <w:numId w:val="10"/>
         </w:numPr>
         <w:spacing w:line="240" w:lineRule="auto"/>
-        <w:ind w:left="993"/>
       </w:pPr>
       <w:r>
         <w:t>Nell’inserimento dei prodotti togliere dalla listbox la dicitura “Categoria e Negozio” oppure rendere il tasto inserisci disattivato se non ho inserito una categoria</w:t>
@@ -1261,6 +1308,209 @@
       <w:r>
         <w:t>Rendere l’immagine del prodotto obbligatoria</w:t>
       </w:r>
+    </w:p>
+    <w:p>
+      <w:r>
+        <w:br w:type="page"/>
+      </w:r>
+    </w:p>
+    <w:p>
+      <w:pPr>
+        <w:spacing w:after="0" w:line="240" w:lineRule="auto"/>
+        <w:jc w:val="both"/>
+        <w:rPr>
+          <w:sz w:val="40"/>
+        </w:rPr>
+      </w:pPr>
+      <w:r>
+        <w:rPr>
+          <w:sz w:val="40"/>
+        </w:rPr>
+        <w:lastRenderedPageBreak/>
+        <w:t>02.04</w:t>
+      </w:r>
+      <w:r>
+        <w:rPr>
+          <w:sz w:val="40"/>
+        </w:rPr>
+        <w:t>.2019</w:t>
+      </w:r>
+    </w:p>
+    <w:p>
+      <w:pPr>
+        <w:spacing w:after="0" w:line="240" w:lineRule="auto"/>
+        <w:ind w:left="360"/>
+        <w:jc w:val="both"/>
+        <w:rPr>
+          <w:sz w:val="40"/>
+        </w:rPr>
+      </w:pPr>
+    </w:p>
+    <w:p>
+      <w:pPr>
+        <w:spacing w:line="240" w:lineRule="auto"/>
+        <w:rPr>
+          <w:b/>
+          <w:sz w:val="32"/>
+        </w:rPr>
+      </w:pPr>
+      <w:r>
+        <w:rPr>
+          <w:b/>
+          <w:sz w:val="32"/>
+        </w:rPr>
+        <w:t>Sito – Link per commerciante</w:t>
+      </w:r>
+    </w:p>
+    <w:p>
+      <w:pPr>
+        <w:spacing w:after="0" w:line="240" w:lineRule="auto"/>
+        <w:ind w:left="360"/>
+        <w:jc w:val="both"/>
+        <w:rPr>
+          <w:sz w:val="40"/>
+        </w:rPr>
+      </w:pPr>
+      <w:bookmarkStart w:id="0" w:name="_GoBack"/>
+      <w:bookmarkEnd w:id="0"/>
+    </w:p>
+    <w:p>
+      <w:pPr>
+        <w:pStyle w:val="Paragrafoelenco"/>
+        <w:numPr>
+          <w:ilvl w:val="0"/>
+          <w:numId w:val="11"/>
+        </w:numPr>
+      </w:pPr>
+      <w:r>
+        <w:t>Finestra gestione prodotto</w:t>
+      </w:r>
+    </w:p>
+    <w:p>
+      <w:pPr>
+        <w:pStyle w:val="Paragrafoelenco"/>
+        <w:numPr>
+          <w:ilvl w:val="1"/>
+          <w:numId w:val="5"/>
+        </w:numPr>
+      </w:pPr>
+      <w:r>
+        <w:t xml:space="preserve">Mettere i </w:t>
+      </w:r>
+      <w:proofErr w:type="spellStart"/>
+      <w:r>
+        <w:t>label</w:t>
+      </w:r>
+      <w:proofErr w:type="spellEnd"/>
+      <w:r>
+        <w:t xml:space="preserve"> </w:t>
+      </w:r>
+      <w:r>
+        <w:t>sui differenti input text</w:t>
+      </w:r>
+    </w:p>
+    <w:p>
+      <w:pPr>
+        <w:pStyle w:val="Paragrafoelenco"/>
+        <w:numPr>
+          <w:ilvl w:val="1"/>
+          <w:numId w:val="5"/>
+        </w:numPr>
+      </w:pPr>
+      <w:r>
+        <w:t>Tasto “Modifica” non funziona quando si aggiornano i dati</w:t>
+      </w:r>
+      <w:r>
+        <w:t>, da risolvere</w:t>
+      </w:r>
+    </w:p>
+    <w:p>
+      <w:pPr>
+        <w:pStyle w:val="Paragrafoelenco"/>
+      </w:pPr>
+    </w:p>
+    <w:p>
+      <w:pPr>
+        <w:pStyle w:val="Paragrafoelenco"/>
+        <w:numPr>
+          <w:ilvl w:val="0"/>
+          <w:numId w:val="12"/>
+        </w:numPr>
+        <w:ind w:left="709"/>
+      </w:pPr>
+      <w:r>
+        <w:t>Nel carrello mettere l’altezza fissa per le immagini, così da poter vedere i dati del prodotto (Prezzo e quantità)</w:t>
+      </w:r>
+    </w:p>
+    <w:p>
+      <w:pPr>
+        <w:pStyle w:val="Paragrafoelenco"/>
+      </w:pPr>
+    </w:p>
+    <w:p>
+      <w:pPr>
+        <w:pStyle w:val="Paragrafoelenco"/>
+        <w:numPr>
+          <w:ilvl w:val="0"/>
+          <w:numId w:val="13"/>
+        </w:numPr>
+      </w:pPr>
+      <w:r>
+        <w:t>Togliere in cima a destra il simbolo cuore che non serve a nulla</w:t>
+      </w:r>
+    </w:p>
+    <w:p>
+      <w:pPr>
+        <w:pStyle w:val="Paragrafoelenco"/>
+      </w:pPr>
+    </w:p>
+    <w:p>
+      <w:pPr>
+        <w:pStyle w:val="Paragrafoelenco"/>
+        <w:numPr>
+          <w:ilvl w:val="0"/>
+          <w:numId w:val="5"/>
+        </w:numPr>
+      </w:pPr>
+      <w:r>
+        <w:t>Risolvere i punti ancora in sospeso vedi giorno 26.03.2019</w:t>
+      </w:r>
+    </w:p>
+    <w:p>
+      <w:pPr>
+        <w:pStyle w:val="Paragrafoelenco"/>
+      </w:pPr>
+    </w:p>
+    <w:p>
+      <w:pPr>
+        <w:spacing w:line="240" w:lineRule="auto"/>
+      </w:pPr>
+    </w:p>
+    <w:p>
+      <w:pPr>
+        <w:spacing w:after="0" w:line="240" w:lineRule="auto"/>
+        <w:ind w:left="360"/>
+        <w:jc w:val="both"/>
+        <w:rPr>
+          <w:sz w:val="40"/>
+        </w:rPr>
+      </w:pPr>
+    </w:p>
+    <w:p>
+      <w:pPr>
+        <w:spacing w:after="0" w:line="240" w:lineRule="auto"/>
+        <w:ind w:left="360"/>
+        <w:jc w:val="both"/>
+        <w:rPr>
+          <w:sz w:val="40"/>
+        </w:rPr>
+      </w:pPr>
+    </w:p>
+    <w:p>
+      <w:pPr>
+        <w:spacing w:line="240" w:lineRule="auto"/>
+        <w:ind w:left="633"/>
+      </w:pPr>
     </w:p>
     <w:p>
       <w:pPr>
@@ -1284,6 +1534,232 @@
 <file path=word/numbering.xml><?xml version="1.0" encoding="utf-8"?>
 <w:numbering xmlns:wpc="http://schemas.microsoft.com/office/word/2010/wordprocessingCanvas" xmlns:cx="http://schemas.microsoft.com/office/drawing/2014/chartex" xmlns:cx1="http://schemas.microsoft.com/office/drawing/2015/9/8/chartex" xmlns:mc="http://schemas.openxmlformats.org/markup-compatibility/2006" xmlns:o="urn:schemas-microsoft-com:office:office" xmlns:r="http://schemas.openxmlformats.org/officeDocument/2006/relationships" xmlns:m="http://schemas.openxmlformats.org/officeDocument/2006/math" xmlns:v="urn:schemas-microsoft-com:vml" xmlns:wp14="http://schemas.microsoft.com/office/word/2010/wordprocessingDrawing" xmlns:wp="http://schemas.openxmlformats.org/drawingml/2006/wordprocessingDrawing" xmlns:w10="urn:schemas-microsoft-com:office:word" xmlns:w="http://schemas.openxmlformats.org/wordprocessingml/2006/main" xmlns:w14="http://schemas.microsoft.com/office/word/2010/wordml" xmlns:w15="http://schemas.microsoft.com/office/word/2012/wordml" xmlns:w16se="http://schemas.microsoft.com/office/word/2015/wordml/symex" xmlns:wpg="http://schemas.microsoft.com/office/word/2010/wordprocessingGroup" xmlns:wpi="http://schemas.microsoft.com/office/word/2010/wordprocessingInk" xmlns:wne="http://schemas.microsoft.com/office/word/2006/wordml" xmlns:wps="http://schemas.microsoft.com/office/word/2010/wordprocessingShape" mc:Ignorable="w14 w15 w16se wp14">
   <w:abstractNum w:abstractNumId="0" w15:restartNumberingAfterBreak="0">
+    <w:nsid w:val="04282D7F"/>
+    <w:multiLevelType w:val="hybridMultilevel"/>
+    <w:tmpl w:val="21668A36"/>
+    <w:lvl w:ilvl="0" w:tplc="0810000D">
+      <w:start w:val="1"/>
+      <w:numFmt w:val="bullet"/>
+      <w:lvlText w:val=""/>
+      <w:lvlJc w:val="left"/>
+      <w:pPr>
+        <w:ind w:left="1287" w:hanging="360"/>
+      </w:pPr>
+      <w:rPr>
+        <w:rFonts w:ascii="Wingdings" w:hAnsi="Wingdings" w:hint="default"/>
+      </w:rPr>
+    </w:lvl>
+    <w:lvl w:ilvl="1" w:tplc="08100003" w:tentative="1">
+      <w:start w:val="1"/>
+      <w:numFmt w:val="bullet"/>
+      <w:lvlText w:val="o"/>
+      <w:lvlJc w:val="left"/>
+      <w:pPr>
+        <w:ind w:left="2007" w:hanging="360"/>
+      </w:pPr>
+      <w:rPr>
+        <w:rFonts w:ascii="Courier New" w:hAnsi="Courier New" w:cs="Courier New" w:hint="default"/>
+      </w:rPr>
+    </w:lvl>
+    <w:lvl w:ilvl="2" w:tplc="08100005" w:tentative="1">
+      <w:start w:val="1"/>
+      <w:numFmt w:val="bullet"/>
+      <w:lvlText w:val=""/>
+      <w:lvlJc w:val="left"/>
+      <w:pPr>
+        <w:ind w:left="2727" w:hanging="360"/>
+      </w:pPr>
+      <w:rPr>
+        <w:rFonts w:ascii="Wingdings" w:hAnsi="Wingdings" w:hint="default"/>
+      </w:rPr>
+    </w:lvl>
+    <w:lvl w:ilvl="3" w:tplc="08100001" w:tentative="1">
+      <w:start w:val="1"/>
+      <w:numFmt w:val="bullet"/>
+      <w:lvlText w:val=""/>
+      <w:lvlJc w:val="left"/>
+      <w:pPr>
+        <w:ind w:left="3447" w:hanging="360"/>
+      </w:pPr>
+      <w:rPr>
+        <w:rFonts w:ascii="Symbol" w:hAnsi="Symbol" w:hint="default"/>
+      </w:rPr>
+    </w:lvl>
+    <w:lvl w:ilvl="4" w:tplc="08100003" w:tentative="1">
+      <w:start w:val="1"/>
+      <w:numFmt w:val="bullet"/>
+      <w:lvlText w:val="o"/>
+      <w:lvlJc w:val="left"/>
+      <w:pPr>
+        <w:ind w:left="4167" w:hanging="360"/>
+      </w:pPr>
+      <w:rPr>
+        <w:rFonts w:ascii="Courier New" w:hAnsi="Courier New" w:cs="Courier New" w:hint="default"/>
+      </w:rPr>
+    </w:lvl>
+    <w:lvl w:ilvl="5" w:tplc="08100005" w:tentative="1">
+      <w:start w:val="1"/>
+      <w:numFmt w:val="bullet"/>
+      <w:lvlText w:val=""/>
+      <w:lvlJc w:val="left"/>
+      <w:pPr>
+        <w:ind w:left="4887" w:hanging="360"/>
+      </w:pPr>
+      <w:rPr>
+        <w:rFonts w:ascii="Wingdings" w:hAnsi="Wingdings" w:hint="default"/>
+      </w:rPr>
+    </w:lvl>
+    <w:lvl w:ilvl="6" w:tplc="08100001" w:tentative="1">
+      <w:start w:val="1"/>
+      <w:numFmt w:val="bullet"/>
+      <w:lvlText w:val=""/>
+      <w:lvlJc w:val="left"/>
+      <w:pPr>
+        <w:ind w:left="5607" w:hanging="360"/>
+      </w:pPr>
+      <w:rPr>
+        <w:rFonts w:ascii="Symbol" w:hAnsi="Symbol" w:hint="default"/>
+      </w:rPr>
+    </w:lvl>
+    <w:lvl w:ilvl="7" w:tplc="08100003" w:tentative="1">
+      <w:start w:val="1"/>
+      <w:numFmt w:val="bullet"/>
+      <w:lvlText w:val="o"/>
+      <w:lvlJc w:val="left"/>
+      <w:pPr>
+        <w:ind w:left="6327" w:hanging="360"/>
+      </w:pPr>
+      <w:rPr>
+        <w:rFonts w:ascii="Courier New" w:hAnsi="Courier New" w:cs="Courier New" w:hint="default"/>
+      </w:rPr>
+    </w:lvl>
+    <w:lvl w:ilvl="8" w:tplc="08100005" w:tentative="1">
+      <w:start w:val="1"/>
+      <w:numFmt w:val="bullet"/>
+      <w:lvlText w:val=""/>
+      <w:lvlJc w:val="left"/>
+      <w:pPr>
+        <w:ind w:left="7047" w:hanging="360"/>
+      </w:pPr>
+      <w:rPr>
+        <w:rFonts w:ascii="Wingdings" w:hAnsi="Wingdings" w:hint="default"/>
+      </w:rPr>
+    </w:lvl>
+  </w:abstractNum>
+  <w:abstractNum w:abstractNumId="1" w15:restartNumberingAfterBreak="0">
+    <w:nsid w:val="1527257F"/>
+    <w:multiLevelType w:val="hybridMultilevel"/>
+    <w:tmpl w:val="4336EC32"/>
+    <w:lvl w:ilvl="0" w:tplc="0810000D">
+      <w:start w:val="1"/>
+      <w:numFmt w:val="bullet"/>
+      <w:lvlText w:val=""/>
+      <w:lvlJc w:val="left"/>
+      <w:pPr>
+        <w:ind w:left="720" w:hanging="360"/>
+      </w:pPr>
+      <w:rPr>
+        <w:rFonts w:ascii="Wingdings" w:hAnsi="Wingdings" w:hint="default"/>
+      </w:rPr>
+    </w:lvl>
+    <w:lvl w:ilvl="1" w:tplc="08100003" w:tentative="1">
+      <w:start w:val="1"/>
+      <w:numFmt w:val="bullet"/>
+      <w:lvlText w:val="o"/>
+      <w:lvlJc w:val="left"/>
+      <w:pPr>
+        <w:ind w:left="1440" w:hanging="360"/>
+      </w:pPr>
+      <w:rPr>
+        <w:rFonts w:ascii="Courier New" w:hAnsi="Courier New" w:cs="Courier New" w:hint="default"/>
+      </w:rPr>
+    </w:lvl>
+    <w:lvl w:ilvl="2" w:tplc="08100005" w:tentative="1">
+      <w:start w:val="1"/>
+      <w:numFmt w:val="bullet"/>
+      <w:lvlText w:val=""/>
+      <w:lvlJc w:val="left"/>
+      <w:pPr>
+        <w:ind w:left="2160" w:hanging="360"/>
+      </w:pPr>
+      <w:rPr>
+        <w:rFonts w:ascii="Wingdings" w:hAnsi="Wingdings" w:hint="default"/>
+      </w:rPr>
+    </w:lvl>
+    <w:lvl w:ilvl="3" w:tplc="08100001" w:tentative="1">
+      <w:start w:val="1"/>
+      <w:numFmt w:val="bullet"/>
+      <w:lvlText w:val=""/>
+      <w:lvlJc w:val="left"/>
+      <w:pPr>
+        <w:ind w:left="2880" w:hanging="360"/>
+      </w:pPr>
+      <w:rPr>
+        <w:rFonts w:ascii="Symbol" w:hAnsi="Symbol" w:hint="default"/>
+      </w:rPr>
+    </w:lvl>
+    <w:lvl w:ilvl="4" w:tplc="08100003" w:tentative="1">
+      <w:start w:val="1"/>
+      <w:numFmt w:val="bullet"/>
+      <w:lvlText w:val="o"/>
+      <w:lvlJc w:val="left"/>
+      <w:pPr>
+        <w:ind w:left="3600" w:hanging="360"/>
+      </w:pPr>
+      <w:rPr>
+        <w:rFonts w:ascii="Courier New" w:hAnsi="Courier New" w:cs="Courier New" w:hint="default"/>
+      </w:rPr>
+    </w:lvl>
+    <w:lvl w:ilvl="5" w:tplc="08100005" w:tentative="1">
+      <w:start w:val="1"/>
+      <w:numFmt w:val="bullet"/>
+      <w:lvlText w:val=""/>
+      <w:lvlJc w:val="left"/>
+      <w:pPr>
+        <w:ind w:left="4320" w:hanging="360"/>
+      </w:pPr>
+      <w:rPr>
+        <w:rFonts w:ascii="Wingdings" w:hAnsi="Wingdings" w:hint="default"/>
+      </w:rPr>
+    </w:lvl>
+    <w:lvl w:ilvl="6" w:tplc="08100001" w:tentative="1">
+      <w:start w:val="1"/>
+      <w:numFmt w:val="bullet"/>
+      <w:lvlText w:val=""/>
+      <w:lvlJc w:val="left"/>
+      <w:pPr>
+        <w:ind w:left="5040" w:hanging="360"/>
+      </w:pPr>
+      <w:rPr>
+        <w:rFonts w:ascii="Symbol" w:hAnsi="Symbol" w:hint="default"/>
+      </w:rPr>
+    </w:lvl>
+    <w:lvl w:ilvl="7" w:tplc="08100003" w:tentative="1">
+      <w:start w:val="1"/>
+      <w:numFmt w:val="bullet"/>
+      <w:lvlText w:val="o"/>
+      <w:lvlJc w:val="left"/>
+      <w:pPr>
+        <w:ind w:left="5760" w:hanging="360"/>
+      </w:pPr>
+      <w:rPr>
+        <w:rFonts w:ascii="Courier New" w:hAnsi="Courier New" w:cs="Courier New" w:hint="default"/>
+      </w:rPr>
+    </w:lvl>
+    <w:lvl w:ilvl="8" w:tplc="08100005" w:tentative="1">
+      <w:start w:val="1"/>
+      <w:numFmt w:val="bullet"/>
+      <w:lvlText w:val=""/>
+      <w:lvlJc w:val="left"/>
+      <w:pPr>
+        <w:ind w:left="6480" w:hanging="360"/>
+      </w:pPr>
+      <w:rPr>
+        <w:rFonts w:ascii="Wingdings" w:hAnsi="Wingdings" w:hint="default"/>
+      </w:rPr>
+    </w:lvl>
+  </w:abstractNum>
+  <w:abstractNum w:abstractNumId="2" w15:restartNumberingAfterBreak="0">
     <w:nsid w:val="237A323D"/>
     <w:multiLevelType w:val="hybridMultilevel"/>
     <w:tmpl w:val="F7F89C98"/>
@@ -1396,7 +1872,346 @@
       </w:rPr>
     </w:lvl>
   </w:abstractNum>
-  <w:abstractNum w:abstractNumId="1" w15:restartNumberingAfterBreak="0">
+  <w:abstractNum w:abstractNumId="3" w15:restartNumberingAfterBreak="0">
+    <w:nsid w:val="26BD5700"/>
+    <w:multiLevelType w:val="hybridMultilevel"/>
+    <w:tmpl w:val="E4008F60"/>
+    <w:lvl w:ilvl="0" w:tplc="0810000D">
+      <w:start w:val="1"/>
+      <w:numFmt w:val="bullet"/>
+      <w:lvlText w:val=""/>
+      <w:lvlJc w:val="left"/>
+      <w:pPr>
+        <w:ind w:left="720" w:hanging="360"/>
+      </w:pPr>
+      <w:rPr>
+        <w:rFonts w:ascii="Wingdings" w:hAnsi="Wingdings" w:hint="default"/>
+      </w:rPr>
+    </w:lvl>
+    <w:lvl w:ilvl="1" w:tplc="08100003">
+      <w:start w:val="1"/>
+      <w:numFmt w:val="bullet"/>
+      <w:lvlText w:val="o"/>
+      <w:lvlJc w:val="left"/>
+      <w:pPr>
+        <w:ind w:left="1440" w:hanging="360"/>
+      </w:pPr>
+      <w:rPr>
+        <w:rFonts w:ascii="Courier New" w:hAnsi="Courier New" w:cs="Courier New" w:hint="default"/>
+      </w:rPr>
+    </w:lvl>
+    <w:lvl w:ilvl="2" w:tplc="08100005" w:tentative="1">
+      <w:start w:val="1"/>
+      <w:numFmt w:val="bullet"/>
+      <w:lvlText w:val=""/>
+      <w:lvlJc w:val="left"/>
+      <w:pPr>
+        <w:ind w:left="2160" w:hanging="360"/>
+      </w:pPr>
+      <w:rPr>
+        <w:rFonts w:ascii="Wingdings" w:hAnsi="Wingdings" w:hint="default"/>
+      </w:rPr>
+    </w:lvl>
+    <w:lvl w:ilvl="3" w:tplc="08100001" w:tentative="1">
+      <w:start w:val="1"/>
+      <w:numFmt w:val="bullet"/>
+      <w:lvlText w:val=""/>
+      <w:lvlJc w:val="left"/>
+      <w:pPr>
+        <w:ind w:left="2880" w:hanging="360"/>
+      </w:pPr>
+      <w:rPr>
+        <w:rFonts w:ascii="Symbol" w:hAnsi="Symbol" w:hint="default"/>
+      </w:rPr>
+    </w:lvl>
+    <w:lvl w:ilvl="4" w:tplc="08100003" w:tentative="1">
+      <w:start w:val="1"/>
+      <w:numFmt w:val="bullet"/>
+      <w:lvlText w:val="o"/>
+      <w:lvlJc w:val="left"/>
+      <w:pPr>
+        <w:ind w:left="3600" w:hanging="360"/>
+      </w:pPr>
+      <w:rPr>
+        <w:rFonts w:ascii="Courier New" w:hAnsi="Courier New" w:cs="Courier New" w:hint="default"/>
+      </w:rPr>
+    </w:lvl>
+    <w:lvl w:ilvl="5" w:tplc="08100005" w:tentative="1">
+      <w:start w:val="1"/>
+      <w:numFmt w:val="bullet"/>
+      <w:lvlText w:val=""/>
+      <w:lvlJc w:val="left"/>
+      <w:pPr>
+        <w:ind w:left="4320" w:hanging="360"/>
+      </w:pPr>
+      <w:rPr>
+        <w:rFonts w:ascii="Wingdings" w:hAnsi="Wingdings" w:hint="default"/>
+      </w:rPr>
+    </w:lvl>
+    <w:lvl w:ilvl="6" w:tplc="08100001" w:tentative="1">
+      <w:start w:val="1"/>
+      <w:numFmt w:val="bullet"/>
+      <w:lvlText w:val=""/>
+      <w:lvlJc w:val="left"/>
+      <w:pPr>
+        <w:ind w:left="5040" w:hanging="360"/>
+      </w:pPr>
+      <w:rPr>
+        <w:rFonts w:ascii="Symbol" w:hAnsi="Symbol" w:hint="default"/>
+      </w:rPr>
+    </w:lvl>
+    <w:lvl w:ilvl="7" w:tplc="08100003" w:tentative="1">
+      <w:start w:val="1"/>
+      <w:numFmt w:val="bullet"/>
+      <w:lvlText w:val="o"/>
+      <w:lvlJc w:val="left"/>
+      <w:pPr>
+        <w:ind w:left="5760" w:hanging="360"/>
+      </w:pPr>
+      <w:rPr>
+        <w:rFonts w:ascii="Courier New" w:hAnsi="Courier New" w:cs="Courier New" w:hint="default"/>
+      </w:rPr>
+    </w:lvl>
+    <w:lvl w:ilvl="8" w:tplc="08100005" w:tentative="1">
+      <w:start w:val="1"/>
+      <w:numFmt w:val="bullet"/>
+      <w:lvlText w:val=""/>
+      <w:lvlJc w:val="left"/>
+      <w:pPr>
+        <w:ind w:left="6480" w:hanging="360"/>
+      </w:pPr>
+      <w:rPr>
+        <w:rFonts w:ascii="Wingdings" w:hAnsi="Wingdings" w:hint="default"/>
+      </w:rPr>
+    </w:lvl>
+  </w:abstractNum>
+  <w:abstractNum w:abstractNumId="4" w15:restartNumberingAfterBreak="0">
+    <w:nsid w:val="36080129"/>
+    <w:multiLevelType w:val="hybridMultilevel"/>
+    <w:tmpl w:val="84D44E88"/>
+    <w:lvl w:ilvl="0" w:tplc="0810000D">
+      <w:start w:val="1"/>
+      <w:numFmt w:val="bullet"/>
+      <w:lvlText w:val=""/>
+      <w:lvlJc w:val="left"/>
+      <w:pPr>
+        <w:ind w:left="1287" w:hanging="360"/>
+      </w:pPr>
+      <w:rPr>
+        <w:rFonts w:ascii="Wingdings" w:hAnsi="Wingdings" w:hint="default"/>
+      </w:rPr>
+    </w:lvl>
+    <w:lvl w:ilvl="1" w:tplc="08100003" w:tentative="1">
+      <w:start w:val="1"/>
+      <w:numFmt w:val="bullet"/>
+      <w:lvlText w:val="o"/>
+      <w:lvlJc w:val="left"/>
+      <w:pPr>
+        <w:ind w:left="2007" w:hanging="360"/>
+      </w:pPr>
+      <w:rPr>
+        <w:rFonts w:ascii="Courier New" w:hAnsi="Courier New" w:cs="Courier New" w:hint="default"/>
+      </w:rPr>
+    </w:lvl>
+    <w:lvl w:ilvl="2" w:tplc="08100005" w:tentative="1">
+      <w:start w:val="1"/>
+      <w:numFmt w:val="bullet"/>
+      <w:lvlText w:val=""/>
+      <w:lvlJc w:val="left"/>
+      <w:pPr>
+        <w:ind w:left="2727" w:hanging="360"/>
+      </w:pPr>
+      <w:rPr>
+        <w:rFonts w:ascii="Wingdings" w:hAnsi="Wingdings" w:hint="default"/>
+      </w:rPr>
+    </w:lvl>
+    <w:lvl w:ilvl="3" w:tplc="08100001" w:tentative="1">
+      <w:start w:val="1"/>
+      <w:numFmt w:val="bullet"/>
+      <w:lvlText w:val=""/>
+      <w:lvlJc w:val="left"/>
+      <w:pPr>
+        <w:ind w:left="3447" w:hanging="360"/>
+      </w:pPr>
+      <w:rPr>
+        <w:rFonts w:ascii="Symbol" w:hAnsi="Symbol" w:hint="default"/>
+      </w:rPr>
+    </w:lvl>
+    <w:lvl w:ilvl="4" w:tplc="08100003" w:tentative="1">
+      <w:start w:val="1"/>
+      <w:numFmt w:val="bullet"/>
+      <w:lvlText w:val="o"/>
+      <w:lvlJc w:val="left"/>
+      <w:pPr>
+        <w:ind w:left="4167" w:hanging="360"/>
+      </w:pPr>
+      <w:rPr>
+        <w:rFonts w:ascii="Courier New" w:hAnsi="Courier New" w:cs="Courier New" w:hint="default"/>
+      </w:rPr>
+    </w:lvl>
+    <w:lvl w:ilvl="5" w:tplc="08100005" w:tentative="1">
+      <w:start w:val="1"/>
+      <w:numFmt w:val="bullet"/>
+      <w:lvlText w:val=""/>
+      <w:lvlJc w:val="left"/>
+      <w:pPr>
+        <w:ind w:left="4887" w:hanging="360"/>
+      </w:pPr>
+      <w:rPr>
+        <w:rFonts w:ascii="Wingdings" w:hAnsi="Wingdings" w:hint="default"/>
+      </w:rPr>
+    </w:lvl>
+    <w:lvl w:ilvl="6" w:tplc="08100001" w:tentative="1">
+      <w:start w:val="1"/>
+      <w:numFmt w:val="bullet"/>
+      <w:lvlText w:val=""/>
+      <w:lvlJc w:val="left"/>
+      <w:pPr>
+        <w:ind w:left="5607" w:hanging="360"/>
+      </w:pPr>
+      <w:rPr>
+        <w:rFonts w:ascii="Symbol" w:hAnsi="Symbol" w:hint="default"/>
+      </w:rPr>
+    </w:lvl>
+    <w:lvl w:ilvl="7" w:tplc="08100003" w:tentative="1">
+      <w:start w:val="1"/>
+      <w:numFmt w:val="bullet"/>
+      <w:lvlText w:val="o"/>
+      <w:lvlJc w:val="left"/>
+      <w:pPr>
+        <w:ind w:left="6327" w:hanging="360"/>
+      </w:pPr>
+      <w:rPr>
+        <w:rFonts w:ascii="Courier New" w:hAnsi="Courier New" w:cs="Courier New" w:hint="default"/>
+      </w:rPr>
+    </w:lvl>
+    <w:lvl w:ilvl="8" w:tplc="08100005" w:tentative="1">
+      <w:start w:val="1"/>
+      <w:numFmt w:val="bullet"/>
+      <w:lvlText w:val=""/>
+      <w:lvlJc w:val="left"/>
+      <w:pPr>
+        <w:ind w:left="7047" w:hanging="360"/>
+      </w:pPr>
+      <w:rPr>
+        <w:rFonts w:ascii="Wingdings" w:hAnsi="Wingdings" w:hint="default"/>
+      </w:rPr>
+    </w:lvl>
+  </w:abstractNum>
+  <w:abstractNum w:abstractNumId="5" w15:restartNumberingAfterBreak="0">
+    <w:nsid w:val="3FE92087"/>
+    <w:multiLevelType w:val="hybridMultilevel"/>
+    <w:tmpl w:val="27043EB4"/>
+    <w:lvl w:ilvl="0" w:tplc="0810000D">
+      <w:start w:val="1"/>
+      <w:numFmt w:val="bullet"/>
+      <w:lvlText w:val=""/>
+      <w:lvlJc w:val="left"/>
+      <w:pPr>
+        <w:ind w:left="720" w:hanging="360"/>
+      </w:pPr>
+      <w:rPr>
+        <w:rFonts w:ascii="Wingdings" w:hAnsi="Wingdings" w:hint="default"/>
+      </w:rPr>
+    </w:lvl>
+    <w:lvl w:ilvl="1" w:tplc="08100003" w:tentative="1">
+      <w:start w:val="1"/>
+      <w:numFmt w:val="bullet"/>
+      <w:lvlText w:val="o"/>
+      <w:lvlJc w:val="left"/>
+      <w:pPr>
+        <w:ind w:left="1440" w:hanging="360"/>
+      </w:pPr>
+      <w:rPr>
+        <w:rFonts w:ascii="Courier New" w:hAnsi="Courier New" w:cs="Courier New" w:hint="default"/>
+      </w:rPr>
+    </w:lvl>
+    <w:lvl w:ilvl="2" w:tplc="08100005" w:tentative="1">
+      <w:start w:val="1"/>
+      <w:numFmt w:val="bullet"/>
+      <w:lvlText w:val=""/>
+      <w:lvlJc w:val="left"/>
+      <w:pPr>
+        <w:ind w:left="2160" w:hanging="360"/>
+      </w:pPr>
+      <w:rPr>
+        <w:rFonts w:ascii="Wingdings" w:hAnsi="Wingdings" w:hint="default"/>
+      </w:rPr>
+    </w:lvl>
+    <w:lvl w:ilvl="3" w:tplc="08100001" w:tentative="1">
+      <w:start w:val="1"/>
+      <w:numFmt w:val="bullet"/>
+      <w:lvlText w:val=""/>
+      <w:lvlJc w:val="left"/>
+      <w:pPr>
+        <w:ind w:left="2880" w:hanging="360"/>
+      </w:pPr>
+      <w:rPr>
+        <w:rFonts w:ascii="Symbol" w:hAnsi="Symbol" w:hint="default"/>
+      </w:rPr>
+    </w:lvl>
+    <w:lvl w:ilvl="4" w:tplc="08100003" w:tentative="1">
+      <w:start w:val="1"/>
+      <w:numFmt w:val="bullet"/>
+      <w:lvlText w:val="o"/>
+      <w:lvlJc w:val="left"/>
+      <w:pPr>
+        <w:ind w:left="3600" w:hanging="360"/>
+      </w:pPr>
+      <w:rPr>
+        <w:rFonts w:ascii="Courier New" w:hAnsi="Courier New" w:cs="Courier New" w:hint="default"/>
+      </w:rPr>
+    </w:lvl>
+    <w:lvl w:ilvl="5" w:tplc="08100005" w:tentative="1">
+      <w:start w:val="1"/>
+      <w:numFmt w:val="bullet"/>
+      <w:lvlText w:val=""/>
+      <w:lvlJc w:val="left"/>
+      <w:pPr>
+        <w:ind w:left="4320" w:hanging="360"/>
+      </w:pPr>
+      <w:rPr>
+        <w:rFonts w:ascii="Wingdings" w:hAnsi="Wingdings" w:hint="default"/>
+      </w:rPr>
+    </w:lvl>
+    <w:lvl w:ilvl="6" w:tplc="08100001" w:tentative="1">
+      <w:start w:val="1"/>
+      <w:numFmt w:val="bullet"/>
+      <w:lvlText w:val=""/>
+      <w:lvlJc w:val="left"/>
+      <w:pPr>
+        <w:ind w:left="5040" w:hanging="360"/>
+      </w:pPr>
+      <w:rPr>
+        <w:rFonts w:ascii="Symbol" w:hAnsi="Symbol" w:hint="default"/>
+      </w:rPr>
+    </w:lvl>
+    <w:lvl w:ilvl="7" w:tplc="08100003" w:tentative="1">
+      <w:start w:val="1"/>
+      <w:numFmt w:val="bullet"/>
+      <w:lvlText w:val="o"/>
+      <w:lvlJc w:val="left"/>
+      <w:pPr>
+        <w:ind w:left="5760" w:hanging="360"/>
+      </w:pPr>
+      <w:rPr>
+        <w:rFonts w:ascii="Courier New" w:hAnsi="Courier New" w:cs="Courier New" w:hint="default"/>
+      </w:rPr>
+    </w:lvl>
+    <w:lvl w:ilvl="8" w:tplc="08100005" w:tentative="1">
+      <w:start w:val="1"/>
+      <w:numFmt w:val="bullet"/>
+      <w:lvlText w:val=""/>
+      <w:lvlJc w:val="left"/>
+      <w:pPr>
+        <w:ind w:left="6480" w:hanging="360"/>
+      </w:pPr>
+      <w:rPr>
+        <w:rFonts w:ascii="Wingdings" w:hAnsi="Wingdings" w:hint="default"/>
+      </w:rPr>
+    </w:lvl>
+  </w:abstractNum>
+  <w:abstractNum w:abstractNumId="6" w15:restartNumberingAfterBreak="0">
     <w:nsid w:val="40052F8C"/>
     <w:multiLevelType w:val="hybridMultilevel"/>
     <w:tmpl w:val="A7FC21B8"/>
@@ -1509,10 +2324,10 @@
       </w:rPr>
     </w:lvl>
   </w:abstractNum>
-  <w:abstractNum w:abstractNumId="2" w15:restartNumberingAfterBreak="0">
+  <w:abstractNum w:abstractNumId="7" w15:restartNumberingAfterBreak="0">
     <w:nsid w:val="443555B0"/>
     <w:multiLevelType w:val="hybridMultilevel"/>
-    <w:tmpl w:val="2FD669AA"/>
+    <w:tmpl w:val="8D9C19E8"/>
     <w:lvl w:ilvl="0" w:tplc="08100001">
       <w:start w:val="1"/>
       <w:numFmt w:val="bullet"/>
@@ -1525,6 +2340,232 @@
         <w:rFonts w:ascii="Symbol" w:hAnsi="Symbol" w:hint="default"/>
       </w:rPr>
     </w:lvl>
+    <w:lvl w:ilvl="1" w:tplc="08100003">
+      <w:start w:val="1"/>
+      <w:numFmt w:val="bullet"/>
+      <w:lvlText w:val="o"/>
+      <w:lvlJc w:val="left"/>
+      <w:pPr>
+        <w:ind w:left="1440" w:hanging="360"/>
+      </w:pPr>
+      <w:rPr>
+        <w:rFonts w:ascii="Courier New" w:hAnsi="Courier New" w:cs="Courier New" w:hint="default"/>
+      </w:rPr>
+    </w:lvl>
+    <w:lvl w:ilvl="2" w:tplc="08100005" w:tentative="1">
+      <w:start w:val="1"/>
+      <w:numFmt w:val="bullet"/>
+      <w:lvlText w:val=""/>
+      <w:lvlJc w:val="left"/>
+      <w:pPr>
+        <w:ind w:left="2160" w:hanging="360"/>
+      </w:pPr>
+      <w:rPr>
+        <w:rFonts w:ascii="Wingdings" w:hAnsi="Wingdings" w:hint="default"/>
+      </w:rPr>
+    </w:lvl>
+    <w:lvl w:ilvl="3" w:tplc="08100001" w:tentative="1">
+      <w:start w:val="1"/>
+      <w:numFmt w:val="bullet"/>
+      <w:lvlText w:val=""/>
+      <w:lvlJc w:val="left"/>
+      <w:pPr>
+        <w:ind w:left="2880" w:hanging="360"/>
+      </w:pPr>
+      <w:rPr>
+        <w:rFonts w:ascii="Symbol" w:hAnsi="Symbol" w:hint="default"/>
+      </w:rPr>
+    </w:lvl>
+    <w:lvl w:ilvl="4" w:tplc="08100003" w:tentative="1">
+      <w:start w:val="1"/>
+      <w:numFmt w:val="bullet"/>
+      <w:lvlText w:val="o"/>
+      <w:lvlJc w:val="left"/>
+      <w:pPr>
+        <w:ind w:left="3600" w:hanging="360"/>
+      </w:pPr>
+      <w:rPr>
+        <w:rFonts w:ascii="Courier New" w:hAnsi="Courier New" w:cs="Courier New" w:hint="default"/>
+      </w:rPr>
+    </w:lvl>
+    <w:lvl w:ilvl="5" w:tplc="08100005" w:tentative="1">
+      <w:start w:val="1"/>
+      <w:numFmt w:val="bullet"/>
+      <w:lvlText w:val=""/>
+      <w:lvlJc w:val="left"/>
+      <w:pPr>
+        <w:ind w:left="4320" w:hanging="360"/>
+      </w:pPr>
+      <w:rPr>
+        <w:rFonts w:ascii="Wingdings" w:hAnsi="Wingdings" w:hint="default"/>
+      </w:rPr>
+    </w:lvl>
+    <w:lvl w:ilvl="6" w:tplc="08100001" w:tentative="1">
+      <w:start w:val="1"/>
+      <w:numFmt w:val="bullet"/>
+      <w:lvlText w:val=""/>
+      <w:lvlJc w:val="left"/>
+      <w:pPr>
+        <w:ind w:left="5040" w:hanging="360"/>
+      </w:pPr>
+      <w:rPr>
+        <w:rFonts w:ascii="Symbol" w:hAnsi="Symbol" w:hint="default"/>
+      </w:rPr>
+    </w:lvl>
+    <w:lvl w:ilvl="7" w:tplc="08100003" w:tentative="1">
+      <w:start w:val="1"/>
+      <w:numFmt w:val="bullet"/>
+      <w:lvlText w:val="o"/>
+      <w:lvlJc w:val="left"/>
+      <w:pPr>
+        <w:ind w:left="5760" w:hanging="360"/>
+      </w:pPr>
+      <w:rPr>
+        <w:rFonts w:ascii="Courier New" w:hAnsi="Courier New" w:cs="Courier New" w:hint="default"/>
+      </w:rPr>
+    </w:lvl>
+    <w:lvl w:ilvl="8" w:tplc="08100005" w:tentative="1">
+      <w:start w:val="1"/>
+      <w:numFmt w:val="bullet"/>
+      <w:lvlText w:val=""/>
+      <w:lvlJc w:val="left"/>
+      <w:pPr>
+        <w:ind w:left="6480" w:hanging="360"/>
+      </w:pPr>
+      <w:rPr>
+        <w:rFonts w:ascii="Wingdings" w:hAnsi="Wingdings" w:hint="default"/>
+      </w:rPr>
+    </w:lvl>
+  </w:abstractNum>
+  <w:abstractNum w:abstractNumId="8" w15:restartNumberingAfterBreak="0">
+    <w:nsid w:val="4E6A015E"/>
+    <w:multiLevelType w:val="hybridMultilevel"/>
+    <w:tmpl w:val="43E28FD6"/>
+    <w:lvl w:ilvl="0" w:tplc="0810000D">
+      <w:start w:val="1"/>
+      <w:numFmt w:val="bullet"/>
+      <w:lvlText w:val=""/>
+      <w:lvlJc w:val="left"/>
+      <w:pPr>
+        <w:ind w:left="720" w:hanging="360"/>
+      </w:pPr>
+      <w:rPr>
+        <w:rFonts w:ascii="Wingdings" w:hAnsi="Wingdings" w:hint="default"/>
+      </w:rPr>
+    </w:lvl>
+    <w:lvl w:ilvl="1" w:tplc="08100003">
+      <w:start w:val="1"/>
+      <w:numFmt w:val="bullet"/>
+      <w:lvlText w:val="o"/>
+      <w:lvlJc w:val="left"/>
+      <w:pPr>
+        <w:ind w:left="1440" w:hanging="360"/>
+      </w:pPr>
+      <w:rPr>
+        <w:rFonts w:ascii="Courier New" w:hAnsi="Courier New" w:cs="Courier New" w:hint="default"/>
+      </w:rPr>
+    </w:lvl>
+    <w:lvl w:ilvl="2" w:tplc="08100005" w:tentative="1">
+      <w:start w:val="1"/>
+      <w:numFmt w:val="bullet"/>
+      <w:lvlText w:val=""/>
+      <w:lvlJc w:val="left"/>
+      <w:pPr>
+        <w:ind w:left="2160" w:hanging="360"/>
+      </w:pPr>
+      <w:rPr>
+        <w:rFonts w:ascii="Wingdings" w:hAnsi="Wingdings" w:hint="default"/>
+      </w:rPr>
+    </w:lvl>
+    <w:lvl w:ilvl="3" w:tplc="08100001" w:tentative="1">
+      <w:start w:val="1"/>
+      <w:numFmt w:val="bullet"/>
+      <w:lvlText w:val=""/>
+      <w:lvlJc w:val="left"/>
+      <w:pPr>
+        <w:ind w:left="2880" w:hanging="360"/>
+      </w:pPr>
+      <w:rPr>
+        <w:rFonts w:ascii="Symbol" w:hAnsi="Symbol" w:hint="default"/>
+      </w:rPr>
+    </w:lvl>
+    <w:lvl w:ilvl="4" w:tplc="08100003" w:tentative="1">
+      <w:start w:val="1"/>
+      <w:numFmt w:val="bullet"/>
+      <w:lvlText w:val="o"/>
+      <w:lvlJc w:val="left"/>
+      <w:pPr>
+        <w:ind w:left="3600" w:hanging="360"/>
+      </w:pPr>
+      <w:rPr>
+        <w:rFonts w:ascii="Courier New" w:hAnsi="Courier New" w:cs="Courier New" w:hint="default"/>
+      </w:rPr>
+    </w:lvl>
+    <w:lvl w:ilvl="5" w:tplc="08100005" w:tentative="1">
+      <w:start w:val="1"/>
+      <w:numFmt w:val="bullet"/>
+      <w:lvlText w:val=""/>
+      <w:lvlJc w:val="left"/>
+      <w:pPr>
+        <w:ind w:left="4320" w:hanging="360"/>
+      </w:pPr>
+      <w:rPr>
+        <w:rFonts w:ascii="Wingdings" w:hAnsi="Wingdings" w:hint="default"/>
+      </w:rPr>
+    </w:lvl>
+    <w:lvl w:ilvl="6" w:tplc="08100001" w:tentative="1">
+      <w:start w:val="1"/>
+      <w:numFmt w:val="bullet"/>
+      <w:lvlText w:val=""/>
+      <w:lvlJc w:val="left"/>
+      <w:pPr>
+        <w:ind w:left="5040" w:hanging="360"/>
+      </w:pPr>
+      <w:rPr>
+        <w:rFonts w:ascii="Symbol" w:hAnsi="Symbol" w:hint="default"/>
+      </w:rPr>
+    </w:lvl>
+    <w:lvl w:ilvl="7" w:tplc="08100003" w:tentative="1">
+      <w:start w:val="1"/>
+      <w:numFmt w:val="bullet"/>
+      <w:lvlText w:val="o"/>
+      <w:lvlJc w:val="left"/>
+      <w:pPr>
+        <w:ind w:left="5760" w:hanging="360"/>
+      </w:pPr>
+      <w:rPr>
+        <w:rFonts w:ascii="Courier New" w:hAnsi="Courier New" w:cs="Courier New" w:hint="default"/>
+      </w:rPr>
+    </w:lvl>
+    <w:lvl w:ilvl="8" w:tplc="08100005" w:tentative="1">
+      <w:start w:val="1"/>
+      <w:numFmt w:val="bullet"/>
+      <w:lvlText w:val=""/>
+      <w:lvlJc w:val="left"/>
+      <w:pPr>
+        <w:ind w:left="6480" w:hanging="360"/>
+      </w:pPr>
+      <w:rPr>
+        <w:rFonts w:ascii="Wingdings" w:hAnsi="Wingdings" w:hint="default"/>
+      </w:rPr>
+    </w:lvl>
+  </w:abstractNum>
+  <w:abstractNum w:abstractNumId="9" w15:restartNumberingAfterBreak="0">
+    <w:nsid w:val="60B84649"/>
+    <w:multiLevelType w:val="hybridMultilevel"/>
+    <w:tmpl w:val="2CECA0AE"/>
+    <w:lvl w:ilvl="0" w:tplc="0810000D">
+      <w:start w:val="1"/>
+      <w:numFmt w:val="bullet"/>
+      <w:lvlText w:val=""/>
+      <w:lvlJc w:val="left"/>
+      <w:pPr>
+        <w:ind w:left="720" w:hanging="360"/>
+      </w:pPr>
+      <w:rPr>
+        <w:rFonts w:ascii="Wingdings" w:hAnsi="Wingdings" w:hint="default"/>
+      </w:rPr>
+    </w:lvl>
     <w:lvl w:ilvl="1" w:tplc="08100003" w:tentative="1">
       <w:start w:val="1"/>
       <w:numFmt w:val="bullet"/>
@@ -1622,7 +2663,120 @@
       </w:rPr>
     </w:lvl>
   </w:abstractNum>
-  <w:abstractNum w:abstractNumId="3" w15:restartNumberingAfterBreak="0">
+  <w:abstractNum w:abstractNumId="10" w15:restartNumberingAfterBreak="0">
+    <w:nsid w:val="69664562"/>
+    <w:multiLevelType w:val="hybridMultilevel"/>
+    <w:tmpl w:val="164A5F7E"/>
+    <w:lvl w:ilvl="0" w:tplc="0810000D">
+      <w:start w:val="1"/>
+      <w:numFmt w:val="bullet"/>
+      <w:lvlText w:val=""/>
+      <w:lvlJc w:val="left"/>
+      <w:pPr>
+        <w:ind w:left="1080" w:hanging="360"/>
+      </w:pPr>
+      <w:rPr>
+        <w:rFonts w:ascii="Wingdings" w:hAnsi="Wingdings" w:hint="default"/>
+      </w:rPr>
+    </w:lvl>
+    <w:lvl w:ilvl="1" w:tplc="08100003" w:tentative="1">
+      <w:start w:val="1"/>
+      <w:numFmt w:val="bullet"/>
+      <w:lvlText w:val="o"/>
+      <w:lvlJc w:val="left"/>
+      <w:pPr>
+        <w:ind w:left="1800" w:hanging="360"/>
+      </w:pPr>
+      <w:rPr>
+        <w:rFonts w:ascii="Courier New" w:hAnsi="Courier New" w:cs="Courier New" w:hint="default"/>
+      </w:rPr>
+    </w:lvl>
+    <w:lvl w:ilvl="2" w:tplc="08100005" w:tentative="1">
+      <w:start w:val="1"/>
+      <w:numFmt w:val="bullet"/>
+      <w:lvlText w:val=""/>
+      <w:lvlJc w:val="left"/>
+      <w:pPr>
+        <w:ind w:left="2520" w:hanging="360"/>
+      </w:pPr>
+      <w:rPr>
+        <w:rFonts w:ascii="Wingdings" w:hAnsi="Wingdings" w:hint="default"/>
+      </w:rPr>
+    </w:lvl>
+    <w:lvl w:ilvl="3" w:tplc="08100001" w:tentative="1">
+      <w:start w:val="1"/>
+      <w:numFmt w:val="bullet"/>
+      <w:lvlText w:val=""/>
+      <w:lvlJc w:val="left"/>
+      <w:pPr>
+        <w:ind w:left="3240" w:hanging="360"/>
+      </w:pPr>
+      <w:rPr>
+        <w:rFonts w:ascii="Symbol" w:hAnsi="Symbol" w:hint="default"/>
+      </w:rPr>
+    </w:lvl>
+    <w:lvl w:ilvl="4" w:tplc="08100003" w:tentative="1">
+      <w:start w:val="1"/>
+      <w:numFmt w:val="bullet"/>
+      <w:lvlText w:val="o"/>
+      <w:lvlJc w:val="left"/>
+      <w:pPr>
+        <w:ind w:left="3960" w:hanging="360"/>
+      </w:pPr>
+      <w:rPr>
+        <w:rFonts w:ascii="Courier New" w:hAnsi="Courier New" w:cs="Courier New" w:hint="default"/>
+      </w:rPr>
+    </w:lvl>
+    <w:lvl w:ilvl="5" w:tplc="08100005" w:tentative="1">
+      <w:start w:val="1"/>
+      <w:numFmt w:val="bullet"/>
+      <w:lvlText w:val=""/>
+      <w:lvlJc w:val="left"/>
+      <w:pPr>
+        <w:ind w:left="4680" w:hanging="360"/>
+      </w:pPr>
+      <w:rPr>
+        <w:rFonts w:ascii="Wingdings" w:hAnsi="Wingdings" w:hint="default"/>
+      </w:rPr>
+    </w:lvl>
+    <w:lvl w:ilvl="6" w:tplc="08100001" w:tentative="1">
+      <w:start w:val="1"/>
+      <w:numFmt w:val="bullet"/>
+      <w:lvlText w:val=""/>
+      <w:lvlJc w:val="left"/>
+      <w:pPr>
+        <w:ind w:left="5400" w:hanging="360"/>
+      </w:pPr>
+      <w:rPr>
+        <w:rFonts w:ascii="Symbol" w:hAnsi="Symbol" w:hint="default"/>
+      </w:rPr>
+    </w:lvl>
+    <w:lvl w:ilvl="7" w:tplc="08100003" w:tentative="1">
+      <w:start w:val="1"/>
+      <w:numFmt w:val="bullet"/>
+      <w:lvlText w:val="o"/>
+      <w:lvlJc w:val="left"/>
+      <w:pPr>
+        <w:ind w:left="6120" w:hanging="360"/>
+      </w:pPr>
+      <w:rPr>
+        <w:rFonts w:ascii="Courier New" w:hAnsi="Courier New" w:cs="Courier New" w:hint="default"/>
+      </w:rPr>
+    </w:lvl>
+    <w:lvl w:ilvl="8" w:tplc="08100005" w:tentative="1">
+      <w:start w:val="1"/>
+      <w:numFmt w:val="bullet"/>
+      <w:lvlText w:val=""/>
+      <w:lvlJc w:val="left"/>
+      <w:pPr>
+        <w:ind w:left="6840" w:hanging="360"/>
+      </w:pPr>
+      <w:rPr>
+        <w:rFonts w:ascii="Wingdings" w:hAnsi="Wingdings" w:hint="default"/>
+      </w:rPr>
+    </w:lvl>
+  </w:abstractNum>
+  <w:abstractNum w:abstractNumId="11" w15:restartNumberingAfterBreak="0">
     <w:nsid w:val="6FDA4645"/>
     <w:multiLevelType w:val="hybridMultilevel"/>
     <w:tmpl w:val="F9388CD4"/>
@@ -1735,7 +2889,7 @@
       </w:rPr>
     </w:lvl>
   </w:abstractNum>
-  <w:abstractNum w:abstractNumId="4" w15:restartNumberingAfterBreak="0">
+  <w:abstractNum w:abstractNumId="12" w15:restartNumberingAfterBreak="0">
     <w:nsid w:val="7F6F0B1E"/>
     <w:multiLevelType w:val="hybridMultilevel"/>
     <w:tmpl w:val="55588840"/>
@@ -1849,19 +3003,43 @@
     </w:lvl>
   </w:abstractNum>
   <w:num w:numId="1">
+    <w:abstractNumId w:val="2"/>
+  </w:num>
+  <w:num w:numId="2">
+    <w:abstractNumId w:val="11"/>
+  </w:num>
+  <w:num w:numId="3">
+    <w:abstractNumId w:val="12"/>
+  </w:num>
+  <w:num w:numId="4">
+    <w:abstractNumId w:val="6"/>
+  </w:num>
+  <w:num w:numId="5">
+    <w:abstractNumId w:val="7"/>
+  </w:num>
+  <w:num w:numId="6">
+    <w:abstractNumId w:val="4"/>
+  </w:num>
+  <w:num w:numId="7">
     <w:abstractNumId w:val="0"/>
   </w:num>
-  <w:num w:numId="2">
-    <w:abstractNumId w:val="3"/>
+  <w:num w:numId="8">
+    <w:abstractNumId w:val="5"/>
   </w:num>
-  <w:num w:numId="3">
-    <w:abstractNumId w:val="4"/>
+  <w:num w:numId="9">
+    <w:abstractNumId w:val="9"/>
   </w:num>
-  <w:num w:numId="4">
+  <w:num w:numId="10">
     <w:abstractNumId w:val="1"/>
   </w:num>
-  <w:num w:numId="5">
-    <w:abstractNumId w:val="2"/>
+  <w:num w:numId="11">
+    <w:abstractNumId w:val="8"/>
+  </w:num>
+  <w:num w:numId="12">
+    <w:abstractNumId w:val="10"/>
+  </w:num>
+  <w:num w:numId="13">
+    <w:abstractNumId w:val="3"/>
   </w:num>
 </w:numbering>
 </file>

</xml_diff>

<commit_message>
Modifica del file di annotazioni
</commit_message>
<xml_diff>
--- a/Informazioni_progetto/AnnotazioniNew.docx
+++ b/Informazioni_progetto/AnnotazioniNew.docx
@@ -1,6 +1,6 @@
 
 <file path=word/document.xml><?xml version="1.0" encoding="utf-8"?>
-<w:document xmlns:wpc="http://schemas.microsoft.com/office/word/2010/wordprocessingCanvas" xmlns:cx="http://schemas.microsoft.com/office/drawing/2014/chartex" xmlns:cx1="http://schemas.microsoft.com/office/drawing/2015/9/8/chartex" xmlns:mc="http://schemas.openxmlformats.org/markup-compatibility/2006" xmlns:o="urn:schemas-microsoft-com:office:office" xmlns:r="http://schemas.openxmlformats.org/officeDocument/2006/relationships" xmlns:m="http://schemas.openxmlformats.org/officeDocument/2006/math" xmlns:v="urn:schemas-microsoft-com:vml" xmlns:wp14="http://schemas.microsoft.com/office/word/2010/wordprocessingDrawing" xmlns:wp="http://schemas.openxmlformats.org/drawingml/2006/wordprocessingDrawing" xmlns:w10="urn:schemas-microsoft-com:office:word" xmlns:w="http://schemas.openxmlformats.org/wordprocessingml/2006/main" xmlns:w14="http://schemas.microsoft.com/office/word/2010/wordml" xmlns:w15="http://schemas.microsoft.com/office/word/2012/wordml" xmlns:w16se="http://schemas.microsoft.com/office/word/2015/wordml/symex" xmlns:wpg="http://schemas.microsoft.com/office/word/2010/wordprocessingGroup" xmlns:wpi="http://schemas.microsoft.com/office/word/2010/wordprocessingInk" xmlns:wne="http://schemas.microsoft.com/office/word/2006/wordml" xmlns:wps="http://schemas.microsoft.com/office/word/2010/wordprocessingShape" mc:Ignorable="w14 w15 w16se wp14">
+<w:document xmlns:wpc="http://schemas.microsoft.com/office/word/2010/wordprocessingCanvas" xmlns:cx="http://schemas.microsoft.com/office/drawing/2014/chartex" xmlns:cx1="http://schemas.microsoft.com/office/drawing/2015/9/8/chartex" xmlns:cx2="http://schemas.microsoft.com/office/drawing/2015/10/21/chartex" xmlns:cx3="http://schemas.microsoft.com/office/drawing/2016/5/9/chartex" xmlns:cx4="http://schemas.microsoft.com/office/drawing/2016/5/10/chartex" xmlns:cx5="http://schemas.microsoft.com/office/drawing/2016/5/11/chartex" xmlns:cx6="http://schemas.microsoft.com/office/drawing/2016/5/12/chartex" xmlns:cx7="http://schemas.microsoft.com/office/drawing/2016/5/13/chartex" xmlns:cx8="http://schemas.microsoft.com/office/drawing/2016/5/14/chartex" xmlns:mc="http://schemas.openxmlformats.org/markup-compatibility/2006" xmlns:aink="http://schemas.microsoft.com/office/drawing/2016/ink" xmlns:am3d="http://schemas.microsoft.com/office/drawing/2017/model3d" xmlns:o="urn:schemas-microsoft-com:office:office" xmlns:r="http://schemas.openxmlformats.org/officeDocument/2006/relationships" xmlns:m="http://schemas.openxmlformats.org/officeDocument/2006/math" xmlns:v="urn:schemas-microsoft-com:vml" xmlns:wp14="http://schemas.microsoft.com/office/word/2010/wordprocessingDrawing" xmlns:wp="http://schemas.openxmlformats.org/drawingml/2006/wordprocessingDrawing" xmlns:w10="urn:schemas-microsoft-com:office:word" xmlns:w="http://schemas.openxmlformats.org/wordprocessingml/2006/main" xmlns:w14="http://schemas.microsoft.com/office/word/2010/wordml" xmlns:w15="http://schemas.microsoft.com/office/word/2012/wordml" xmlns:w16cid="http://schemas.microsoft.com/office/word/2016/wordml/cid" xmlns:w16se="http://schemas.microsoft.com/office/word/2015/wordml/symex" xmlns:wpg="http://schemas.microsoft.com/office/word/2010/wordprocessingGroup" xmlns:wpi="http://schemas.microsoft.com/office/word/2010/wordprocessingInk" xmlns:wne="http://schemas.microsoft.com/office/word/2006/wordml" xmlns:wps="http://schemas.microsoft.com/office/word/2010/wordprocessingShape" mc:Ignorable="w14 w15 w16se w16cid wp14">
   <w:body>
     <w:p>
       <w:pPr>
@@ -244,14 +244,14 @@
         <w:rPr>
           <w:color w:val="FF0000"/>
         </w:rPr>
-        <w:t xml:space="preserve">Una mappa stile Google Maps, zona Ticino, con dei punti in rosso che indicano i luoghi di ritiro. Se con il mouse mi fermo su un punto rosso viene attivato un </w:t>
+        <w:t>Una mappa stile Google Maps, zona Ticino, con dei punti in rosso che indicano i luoghi di ritiro. Se con il mouse mi fermo su un punto rosso viene attivato un Tool-</w:t>
       </w:r>
       <w:proofErr w:type="spellStart"/>
       <w:r>
         <w:rPr>
           <w:color w:val="FF0000"/>
         </w:rPr>
-        <w:t>Tool-tip</w:t>
+        <w:t>tip</w:t>
       </w:r>
       <w:proofErr w:type="spellEnd"/>
       <w:r>
@@ -844,7 +844,6 @@
         </w:rPr>
         <w:t xml:space="preserve">Allievo – </w:t>
       </w:r>
-      <w:proofErr w:type="spellStart"/>
       <w:r>
         <w:rPr>
           <w:b/>
@@ -852,7 +851,6 @@
         </w:rPr>
         <w:t>Giairo</w:t>
       </w:r>
-      <w:proofErr w:type="spellEnd"/>
       <w:r>
         <w:rPr>
           <w:b/>
@@ -909,8 +907,12 @@
     </w:p>
     <w:p>
       <w:pPr>
-        <w:spacing w:line="240" w:lineRule="auto"/>
-        <w:ind w:left="567"/>
+        <w:pStyle w:val="Paragrafoelenco"/>
+        <w:numPr>
+          <w:ilvl w:val="0"/>
+          <w:numId w:val="17"/>
+        </w:numPr>
+        <w:spacing w:line="240" w:lineRule="auto"/>
       </w:pPr>
       <w:r>
         <w:t>Modificare anche la grandezza degli oggetti da mostrare, alcuni non si vedono le informazioni.</w:t>
@@ -947,15 +949,6 @@
     </w:p>
     <w:p>
       <w:pPr>
-        <w:spacing w:line="240" w:lineRule="auto"/>
-        <w:ind w:left="567"/>
-      </w:pPr>
-      <w:r>
-        <w:t>Implementare la modifica della quantità dei prodotti nel carrello.</w:t>
-      </w:r>
-    </w:p>
-    <w:p>
-      <w:pPr>
         <w:pStyle w:val="Paragrafoelenco"/>
         <w:numPr>
           <w:ilvl w:val="0"/>
@@ -964,86 +957,7 @@
         <w:spacing w:line="240" w:lineRule="auto"/>
       </w:pPr>
       <w:r>
-        <w:t>Implementare la mostra dei dettagli dei prodotti.</w:t>
-      </w:r>
-      <w:r>
-        <w:t xml:space="preserve"> </w:t>
-      </w:r>
-    </w:p>
-    <w:p>
-      <w:pPr>
-        <w:spacing w:line="240" w:lineRule="auto"/>
-        <w:ind w:left="567"/>
-      </w:pPr>
-      <w:r>
-        <w:t>Un log file che most</w:t>
-      </w:r>
-      <w:r>
-        <w:t>ri gli errori</w:t>
-      </w:r>
-    </w:p>
-    <w:p>
-      <w:pPr>
-        <w:spacing w:line="240" w:lineRule="auto"/>
-        <w:rPr>
-          <w:b/>
-          <w:sz w:val="32"/>
-        </w:rPr>
-      </w:pPr>
-      <w:r>
-        <w:rPr>
-          <w:b/>
-          <w:sz w:val="32"/>
-        </w:rPr>
-        <w:t>Docente – Guido Montalbetti</w:t>
-      </w:r>
-    </w:p>
-    <w:p>
-      <w:pPr>
-        <w:spacing w:line="240" w:lineRule="auto"/>
-        <w:ind w:left="567"/>
-      </w:pPr>
-      <w:r>
-        <w:t xml:space="preserve">Ancora 44 ore sino alla consegna del </w:t>
-      </w:r>
-      <w:proofErr w:type="gramStart"/>
-      <w:r>
-        <w:t>lavoro !</w:t>
-      </w:r>
-      <w:proofErr w:type="gramEnd"/>
-      <w:r>
-        <w:t xml:space="preserve"> Ritardo di 2 </w:t>
-      </w:r>
-      <w:proofErr w:type="gramStart"/>
-      <w:r>
-        <w:t>settimane ?</w:t>
-      </w:r>
-      <w:proofErr w:type="gramEnd"/>
-    </w:p>
-    <w:p>
-      <w:pPr>
-        <w:spacing w:line="240" w:lineRule="auto"/>
-        <w:ind w:left="567"/>
-        <w:rPr>
-          <w:b/>
-          <w:sz w:val="32"/>
-        </w:rPr>
-      </w:pPr>
-      <w:r>
-        <w:rPr>
-          <w:b/>
-          <w:sz w:val="32"/>
-        </w:rPr>
-        <w:t>Carrello</w:t>
-      </w:r>
-    </w:p>
-    <w:p>
-      <w:pPr>
-        <w:spacing w:line="240" w:lineRule="auto"/>
-        <w:ind w:left="567"/>
-      </w:pPr>
-      <w:r>
-        <w:t>Dare la possibilità di:</w:t>
+        <w:t>Implementare la modifica della quantità dei prodotti nel carrello.</w:t>
       </w:r>
     </w:p>
     <w:p>
@@ -1051,13 +965,97 @@
         <w:pStyle w:val="Paragrafoelenco"/>
         <w:numPr>
           <w:ilvl w:val="0"/>
-          <w:numId w:val="1"/>
+          <w:numId w:val="6"/>
         </w:numPr>
         <w:spacing w:line="240" w:lineRule="auto"/>
-        <w:ind w:left="993"/>
-      </w:pPr>
-      <w:r>
-        <w:t>modificare a mano la quantità del prodotto</w:t>
+      </w:pPr>
+      <w:r>
+        <w:t>Implementare la mostra dei dettagli dei prodotti.</w:t>
+      </w:r>
+      <w:r>
+        <w:t xml:space="preserve"> </w:t>
+      </w:r>
+    </w:p>
+    <w:p>
+      <w:pPr>
+        <w:spacing w:line="240" w:lineRule="auto"/>
+        <w:ind w:left="567"/>
+      </w:pPr>
+      <w:r>
+        <w:t>Un log file che most</w:t>
+      </w:r>
+      <w:r>
+        <w:t>ri gli errori</w:t>
+      </w:r>
+    </w:p>
+    <w:p>
+      <w:pPr>
+        <w:spacing w:line="240" w:lineRule="auto"/>
+        <w:rPr>
+          <w:b/>
+          <w:sz w:val="32"/>
+        </w:rPr>
+      </w:pPr>
+      <w:r>
+        <w:rPr>
+          <w:b/>
+          <w:sz w:val="32"/>
+        </w:rPr>
+        <w:t>Docente – Guido Montalbetti</w:t>
+      </w:r>
+    </w:p>
+    <w:p>
+      <w:pPr>
+        <w:spacing w:line="240" w:lineRule="auto"/>
+        <w:ind w:left="567"/>
+      </w:pPr>
+      <w:r>
+        <w:t xml:space="preserve">Ancora </w:t>
+      </w:r>
+      <w:r>
+        <w:t>12</w:t>
+      </w:r>
+      <w:r>
+        <w:t xml:space="preserve"> ore sino alla consegna del </w:t>
+      </w:r>
+      <w:proofErr w:type="gramStart"/>
+      <w:r>
+        <w:t>lavoro !</w:t>
+      </w:r>
+      <w:proofErr w:type="gramEnd"/>
+      <w:r>
+        <w:t xml:space="preserve"> Ritardo di 2 </w:t>
+      </w:r>
+      <w:proofErr w:type="gramStart"/>
+      <w:r>
+        <w:t>settimane ?</w:t>
+      </w:r>
+      <w:proofErr w:type="gramEnd"/>
+    </w:p>
+    <w:p>
+      <w:pPr>
+        <w:spacing w:line="240" w:lineRule="auto"/>
+        <w:ind w:left="567"/>
+        <w:rPr>
+          <w:b/>
+          <w:sz w:val="32"/>
+        </w:rPr>
+      </w:pPr>
+      <w:r>
+        <w:rPr>
+          <w:b/>
+          <w:sz w:val="32"/>
+        </w:rPr>
+        <w:t>Carrello</w:t>
+      </w:r>
+    </w:p>
+    <w:p>
+      <w:pPr>
+        <w:spacing w:line="240" w:lineRule="auto"/>
+        <w:ind w:left="567"/>
+      </w:pPr>
+      <w:r>
+        <w:t>Dare la possibilità di:</w:t>
       </w:r>
     </w:p>
     <w:p>
@@ -1065,30 +1063,12 @@
         <w:pStyle w:val="Paragrafoelenco"/>
         <w:numPr>
           <w:ilvl w:val="0"/>
-          <w:numId w:val="1"/>
+          <w:numId w:val="15"/>
         </w:numPr>
         <w:spacing w:line="240" w:lineRule="auto"/>
-        <w:ind w:left="993"/>
-      </w:pPr>
-      <w:r>
-        <w:t>eliminare un prodotto dal carrello</w:t>
-      </w:r>
-    </w:p>
-    <w:p>
-      <w:pPr>
-        <w:spacing w:line="240" w:lineRule="auto"/>
-        <w:ind w:left="993"/>
-        <w:rPr>
-          <w:b/>
-          <w:sz w:val="32"/>
-        </w:rPr>
-      </w:pPr>
-      <w:r>
-        <w:rPr>
-          <w:b/>
-          <w:sz w:val="32"/>
-        </w:rPr>
-        <w:t>Difetti da eliminare</w:t>
+      </w:pPr>
+      <w:r>
+        <w:t>modificare a mano la quantità del prodotto</w:t>
       </w:r>
     </w:p>
     <w:p>
@@ -1096,10 +1076,39 @@
         <w:pStyle w:val="Paragrafoelenco"/>
         <w:numPr>
           <w:ilvl w:val="0"/>
-          <w:numId w:val="2"/>
+          <w:numId w:val="18"/>
         </w:numPr>
         <w:spacing w:line="240" w:lineRule="auto"/>
+      </w:pPr>
+      <w:r>
+        <w:t>eliminare un prodotto dal carrello</w:t>
+      </w:r>
+    </w:p>
+    <w:p>
+      <w:pPr>
+        <w:spacing w:line="240" w:lineRule="auto"/>
         <w:ind w:left="993"/>
+        <w:rPr>
+          <w:b/>
+          <w:sz w:val="32"/>
+        </w:rPr>
+      </w:pPr>
+      <w:r>
+        <w:rPr>
+          <w:b/>
+          <w:sz w:val="32"/>
+        </w:rPr>
+        <w:t>Difetti da eliminare</w:t>
+      </w:r>
+    </w:p>
+    <w:p>
+      <w:pPr>
+        <w:pStyle w:val="Paragrafoelenco"/>
+        <w:numPr>
+          <w:ilvl w:val="0"/>
+          <w:numId w:val="14"/>
+        </w:numPr>
+        <w:spacing w:line="240" w:lineRule="auto"/>
       </w:pPr>
       <w:r>
         <w:t>Per le immagini troppo piccole nel carrello, non si vede la quantità</w:t>
@@ -1180,15 +1189,7 @@
         <w:ind w:left="993"/>
       </w:pPr>
       <w:r>
-        <w:t xml:space="preserve">La parte di </w:t>
-      </w:r>
-      <w:proofErr w:type="spellStart"/>
-      <w:r>
-        <w:t>Check</w:t>
-      </w:r>
-      <w:proofErr w:type="spellEnd"/>
-      <w:r>
-        <w:t xml:space="preserve"> Out</w:t>
+        <w:t>La parte di Check Out</w:t>
       </w:r>
     </w:p>
     <w:p>
@@ -1202,15 +1203,7 @@
         <w:ind w:left="993"/>
       </w:pPr>
       <w:r>
-        <w:t xml:space="preserve">Nel </w:t>
-      </w:r>
-      <w:proofErr w:type="spellStart"/>
-      <w:r>
-        <w:t>Check</w:t>
-      </w:r>
-      <w:proofErr w:type="spellEnd"/>
-      <w:r>
-        <w:t xml:space="preserve"> Out vi sarà la possibilità di scegliere il luogo di ritiro e di stampare la comanda (</w:t>
+        <w:t>Nel Check Out vi sarà la possibilità di scegliere il luogo di ritiro e di stampare la comanda (</w:t>
       </w:r>
       <w:proofErr w:type="spellStart"/>
       <w:r>
@@ -1249,7 +1242,12 @@
         <w:ind w:left="993"/>
       </w:pPr>
       <w:r>
-        <w:t xml:space="preserve">Log File – Avere la possibilità di vedere il log file, cosa scrive la mia applicazione sul Web </w:t>
+        <w:t>Log File – Avere la possibilità di vedere il log file, cosa s</w:t>
+      </w:r>
+      <w:bookmarkStart w:id="0" w:name="_GoBack"/>
+      <w:bookmarkEnd w:id="0"/>
+      <w:r>
+        <w:t xml:space="preserve">crive la mia applicazione sul Web </w:t>
       </w:r>
       <w:proofErr w:type="gramStart"/>
       <w:r>
@@ -1262,10 +1260,9 @@
         <w:pStyle w:val="Paragrafoelenco"/>
         <w:numPr>
           <w:ilvl w:val="0"/>
-          <w:numId w:val="4"/>
+          <w:numId w:val="19"/>
         </w:numPr>
         <w:spacing w:line="240" w:lineRule="auto"/>
-        <w:ind w:left="993"/>
       </w:pPr>
       <w:r>
         <w:t>Amministrazione delle Registrazione dei nuovi negozi da fare come ultima priorità</w:t>
@@ -1327,13 +1324,7 @@
           <w:sz w:val="40"/>
         </w:rPr>
         <w:lastRenderedPageBreak/>
-        <w:t>02.04</w:t>
-      </w:r>
-      <w:r>
-        <w:rPr>
-          <w:sz w:val="40"/>
-        </w:rPr>
-        <w:t>.2019</w:t>
+        <w:t>02.04.2019</w:t>
       </w:r>
     </w:p>
     <w:p>
@@ -1371,8 +1362,6 @@
           <w:sz w:val="40"/>
         </w:rPr>
       </w:pPr>
-      <w:bookmarkStart w:id="0" w:name="_GoBack"/>
-      <w:bookmarkEnd w:id="0"/>
     </w:p>
     <w:p>
       <w:pPr>
@@ -1395,15 +1384,7 @@
         </w:numPr>
       </w:pPr>
       <w:r>
-        <w:t xml:space="preserve">Mettere i </w:t>
-      </w:r>
-      <w:proofErr w:type="spellStart"/>
-      <w:r>
-        <w:t>label</w:t>
-      </w:r>
-      <w:proofErr w:type="spellEnd"/>
-      <w:r>
-        <w:t xml:space="preserve"> </w:t>
+        <w:t xml:space="preserve">Mettere i label </w:t>
       </w:r>
       <w:r>
         <w:t>sui differenti input text</w:t>
@@ -1532,8 +1513,121 @@
 </file>
 
 <file path=word/numbering.xml><?xml version="1.0" encoding="utf-8"?>
-<w:numbering xmlns:wpc="http://schemas.microsoft.com/office/word/2010/wordprocessingCanvas" xmlns:cx="http://schemas.microsoft.com/office/drawing/2014/chartex" xmlns:cx1="http://schemas.microsoft.com/office/drawing/2015/9/8/chartex" xmlns:mc="http://schemas.openxmlformats.org/markup-compatibility/2006" xmlns:o="urn:schemas-microsoft-com:office:office" xmlns:r="http://schemas.openxmlformats.org/officeDocument/2006/relationships" xmlns:m="http://schemas.openxmlformats.org/officeDocument/2006/math" xmlns:v="urn:schemas-microsoft-com:vml" xmlns:wp14="http://schemas.microsoft.com/office/word/2010/wordprocessingDrawing" xmlns:wp="http://schemas.openxmlformats.org/drawingml/2006/wordprocessingDrawing" xmlns:w10="urn:schemas-microsoft-com:office:word" xmlns:w="http://schemas.openxmlformats.org/wordprocessingml/2006/main" xmlns:w14="http://schemas.microsoft.com/office/word/2010/wordml" xmlns:w15="http://schemas.microsoft.com/office/word/2012/wordml" xmlns:w16se="http://schemas.microsoft.com/office/word/2015/wordml/symex" xmlns:wpg="http://schemas.microsoft.com/office/word/2010/wordprocessingGroup" xmlns:wpi="http://schemas.microsoft.com/office/word/2010/wordprocessingInk" xmlns:wne="http://schemas.microsoft.com/office/word/2006/wordml" xmlns:wps="http://schemas.microsoft.com/office/word/2010/wordprocessingShape" mc:Ignorable="w14 w15 w16se wp14">
+<w:numbering xmlns:wpc="http://schemas.microsoft.com/office/word/2010/wordprocessingCanvas" xmlns:cx="http://schemas.microsoft.com/office/drawing/2014/chartex" xmlns:cx1="http://schemas.microsoft.com/office/drawing/2015/9/8/chartex" xmlns:cx2="http://schemas.microsoft.com/office/drawing/2015/10/21/chartex" xmlns:cx3="http://schemas.microsoft.com/office/drawing/2016/5/9/chartex" xmlns:cx4="http://schemas.microsoft.com/office/drawing/2016/5/10/chartex" xmlns:cx5="http://schemas.microsoft.com/office/drawing/2016/5/11/chartex" xmlns:cx6="http://schemas.microsoft.com/office/drawing/2016/5/12/chartex" xmlns:cx7="http://schemas.microsoft.com/office/drawing/2016/5/13/chartex" xmlns:cx8="http://schemas.microsoft.com/office/drawing/2016/5/14/chartex" xmlns:mc="http://schemas.openxmlformats.org/markup-compatibility/2006" xmlns:aink="http://schemas.microsoft.com/office/drawing/2016/ink" xmlns:am3d="http://schemas.microsoft.com/office/drawing/2017/model3d" xmlns:o="urn:schemas-microsoft-com:office:office" xmlns:r="http://schemas.openxmlformats.org/officeDocument/2006/relationships" xmlns:m="http://schemas.openxmlformats.org/officeDocument/2006/math" xmlns:v="urn:schemas-microsoft-com:vml" xmlns:wp14="http://schemas.microsoft.com/office/word/2010/wordprocessingDrawing" xmlns:wp="http://schemas.openxmlformats.org/drawingml/2006/wordprocessingDrawing" xmlns:w10="urn:schemas-microsoft-com:office:word" xmlns:w="http://schemas.openxmlformats.org/wordprocessingml/2006/main" xmlns:w14="http://schemas.microsoft.com/office/word/2010/wordml" xmlns:w15="http://schemas.microsoft.com/office/word/2012/wordml" xmlns:w16cid="http://schemas.microsoft.com/office/word/2016/wordml/cid" xmlns:w16se="http://schemas.microsoft.com/office/word/2015/wordml/symex" xmlns:wpg="http://schemas.microsoft.com/office/word/2010/wordprocessingGroup" xmlns:wpi="http://schemas.microsoft.com/office/word/2010/wordprocessingInk" xmlns:wne="http://schemas.microsoft.com/office/word/2006/wordml" xmlns:wps="http://schemas.microsoft.com/office/word/2010/wordprocessingShape" mc:Ignorable="w14 w15 w16se w16cid wp14">
   <w:abstractNum w:abstractNumId="0" w15:restartNumberingAfterBreak="0">
+    <w:nsid w:val="03690637"/>
+    <w:multiLevelType w:val="hybridMultilevel"/>
+    <w:tmpl w:val="4AB2E97A"/>
+    <w:lvl w:ilvl="0" w:tplc="0410000D">
+      <w:start w:val="1"/>
+      <w:numFmt w:val="bullet"/>
+      <w:lvlText w:val=""/>
+      <w:lvlJc w:val="left"/>
+      <w:pPr>
+        <w:ind w:left="720" w:hanging="360"/>
+      </w:pPr>
+      <w:rPr>
+        <w:rFonts w:ascii="Wingdings" w:hAnsi="Wingdings" w:hint="default"/>
+      </w:rPr>
+    </w:lvl>
+    <w:lvl w:ilvl="1" w:tplc="08100003" w:tentative="1">
+      <w:start w:val="1"/>
+      <w:numFmt w:val="bullet"/>
+      <w:lvlText w:val="o"/>
+      <w:lvlJc w:val="left"/>
+      <w:pPr>
+        <w:ind w:left="1440" w:hanging="360"/>
+      </w:pPr>
+      <w:rPr>
+        <w:rFonts w:ascii="Courier New" w:hAnsi="Courier New" w:cs="Courier New" w:hint="default"/>
+      </w:rPr>
+    </w:lvl>
+    <w:lvl w:ilvl="2" w:tplc="08100005" w:tentative="1">
+      <w:start w:val="1"/>
+      <w:numFmt w:val="bullet"/>
+      <w:lvlText w:val=""/>
+      <w:lvlJc w:val="left"/>
+      <w:pPr>
+        <w:ind w:left="2160" w:hanging="360"/>
+      </w:pPr>
+      <w:rPr>
+        <w:rFonts w:ascii="Wingdings" w:hAnsi="Wingdings" w:hint="default"/>
+      </w:rPr>
+    </w:lvl>
+    <w:lvl w:ilvl="3" w:tplc="08100001" w:tentative="1">
+      <w:start w:val="1"/>
+      <w:numFmt w:val="bullet"/>
+      <w:lvlText w:val=""/>
+      <w:lvlJc w:val="left"/>
+      <w:pPr>
+        <w:ind w:left="2880" w:hanging="360"/>
+      </w:pPr>
+      <w:rPr>
+        <w:rFonts w:ascii="Symbol" w:hAnsi="Symbol" w:hint="default"/>
+      </w:rPr>
+    </w:lvl>
+    <w:lvl w:ilvl="4" w:tplc="08100003" w:tentative="1">
+      <w:start w:val="1"/>
+      <w:numFmt w:val="bullet"/>
+      <w:lvlText w:val="o"/>
+      <w:lvlJc w:val="left"/>
+      <w:pPr>
+        <w:ind w:left="3600" w:hanging="360"/>
+      </w:pPr>
+      <w:rPr>
+        <w:rFonts w:ascii="Courier New" w:hAnsi="Courier New" w:cs="Courier New" w:hint="default"/>
+      </w:rPr>
+    </w:lvl>
+    <w:lvl w:ilvl="5" w:tplc="08100005" w:tentative="1">
+      <w:start w:val="1"/>
+      <w:numFmt w:val="bullet"/>
+      <w:lvlText w:val=""/>
+      <w:lvlJc w:val="left"/>
+      <w:pPr>
+        <w:ind w:left="4320" w:hanging="360"/>
+      </w:pPr>
+      <w:rPr>
+        <w:rFonts w:ascii="Wingdings" w:hAnsi="Wingdings" w:hint="default"/>
+      </w:rPr>
+    </w:lvl>
+    <w:lvl w:ilvl="6" w:tplc="08100001" w:tentative="1">
+      <w:start w:val="1"/>
+      <w:numFmt w:val="bullet"/>
+      <w:lvlText w:val=""/>
+      <w:lvlJc w:val="left"/>
+      <w:pPr>
+        <w:ind w:left="5040" w:hanging="360"/>
+      </w:pPr>
+      <w:rPr>
+        <w:rFonts w:ascii="Symbol" w:hAnsi="Symbol" w:hint="default"/>
+      </w:rPr>
+    </w:lvl>
+    <w:lvl w:ilvl="7" w:tplc="08100003" w:tentative="1">
+      <w:start w:val="1"/>
+      <w:numFmt w:val="bullet"/>
+      <w:lvlText w:val="o"/>
+      <w:lvlJc w:val="left"/>
+      <w:pPr>
+        <w:ind w:left="5760" w:hanging="360"/>
+      </w:pPr>
+      <w:rPr>
+        <w:rFonts w:ascii="Courier New" w:hAnsi="Courier New" w:cs="Courier New" w:hint="default"/>
+      </w:rPr>
+    </w:lvl>
+    <w:lvl w:ilvl="8" w:tplc="08100005" w:tentative="1">
+      <w:start w:val="1"/>
+      <w:numFmt w:val="bullet"/>
+      <w:lvlText w:val=""/>
+      <w:lvlJc w:val="left"/>
+      <w:pPr>
+        <w:ind w:left="6480" w:hanging="360"/>
+      </w:pPr>
+      <w:rPr>
+        <w:rFonts w:ascii="Wingdings" w:hAnsi="Wingdings" w:hint="default"/>
+      </w:rPr>
+    </w:lvl>
+  </w:abstractNum>
+  <w:abstractNum w:abstractNumId="1" w15:restartNumberingAfterBreak="0">
     <w:nsid w:val="04282D7F"/>
     <w:multiLevelType w:val="hybridMultilevel"/>
     <w:tmpl w:val="21668A36"/>
@@ -1646,7 +1740,120 @@
       </w:rPr>
     </w:lvl>
   </w:abstractNum>
-  <w:abstractNum w:abstractNumId="1" w15:restartNumberingAfterBreak="0">
+  <w:abstractNum w:abstractNumId="2" w15:restartNumberingAfterBreak="0">
+    <w:nsid w:val="090B136C"/>
+    <w:multiLevelType w:val="hybridMultilevel"/>
+    <w:tmpl w:val="842E7272"/>
+    <w:lvl w:ilvl="0" w:tplc="0410000D">
+      <w:start w:val="1"/>
+      <w:numFmt w:val="bullet"/>
+      <w:lvlText w:val=""/>
+      <w:lvlJc w:val="left"/>
+      <w:pPr>
+        <w:ind w:left="720" w:hanging="360"/>
+      </w:pPr>
+      <w:rPr>
+        <w:rFonts w:ascii="Wingdings" w:hAnsi="Wingdings" w:hint="default"/>
+      </w:rPr>
+    </w:lvl>
+    <w:lvl w:ilvl="1" w:tplc="08100003" w:tentative="1">
+      <w:start w:val="1"/>
+      <w:numFmt w:val="bullet"/>
+      <w:lvlText w:val="o"/>
+      <w:lvlJc w:val="left"/>
+      <w:pPr>
+        <w:ind w:left="1440" w:hanging="360"/>
+      </w:pPr>
+      <w:rPr>
+        <w:rFonts w:ascii="Courier New" w:hAnsi="Courier New" w:cs="Courier New" w:hint="default"/>
+      </w:rPr>
+    </w:lvl>
+    <w:lvl w:ilvl="2" w:tplc="08100005" w:tentative="1">
+      <w:start w:val="1"/>
+      <w:numFmt w:val="bullet"/>
+      <w:lvlText w:val=""/>
+      <w:lvlJc w:val="left"/>
+      <w:pPr>
+        <w:ind w:left="2160" w:hanging="360"/>
+      </w:pPr>
+      <w:rPr>
+        <w:rFonts w:ascii="Wingdings" w:hAnsi="Wingdings" w:hint="default"/>
+      </w:rPr>
+    </w:lvl>
+    <w:lvl w:ilvl="3" w:tplc="08100001" w:tentative="1">
+      <w:start w:val="1"/>
+      <w:numFmt w:val="bullet"/>
+      <w:lvlText w:val=""/>
+      <w:lvlJc w:val="left"/>
+      <w:pPr>
+        <w:ind w:left="2880" w:hanging="360"/>
+      </w:pPr>
+      <w:rPr>
+        <w:rFonts w:ascii="Symbol" w:hAnsi="Symbol" w:hint="default"/>
+      </w:rPr>
+    </w:lvl>
+    <w:lvl w:ilvl="4" w:tplc="08100003" w:tentative="1">
+      <w:start w:val="1"/>
+      <w:numFmt w:val="bullet"/>
+      <w:lvlText w:val="o"/>
+      <w:lvlJc w:val="left"/>
+      <w:pPr>
+        <w:ind w:left="3600" w:hanging="360"/>
+      </w:pPr>
+      <w:rPr>
+        <w:rFonts w:ascii="Courier New" w:hAnsi="Courier New" w:cs="Courier New" w:hint="default"/>
+      </w:rPr>
+    </w:lvl>
+    <w:lvl w:ilvl="5" w:tplc="08100005" w:tentative="1">
+      <w:start w:val="1"/>
+      <w:numFmt w:val="bullet"/>
+      <w:lvlText w:val=""/>
+      <w:lvlJc w:val="left"/>
+      <w:pPr>
+        <w:ind w:left="4320" w:hanging="360"/>
+      </w:pPr>
+      <w:rPr>
+        <w:rFonts w:ascii="Wingdings" w:hAnsi="Wingdings" w:hint="default"/>
+      </w:rPr>
+    </w:lvl>
+    <w:lvl w:ilvl="6" w:tplc="08100001" w:tentative="1">
+      <w:start w:val="1"/>
+      <w:numFmt w:val="bullet"/>
+      <w:lvlText w:val=""/>
+      <w:lvlJc w:val="left"/>
+      <w:pPr>
+        <w:ind w:left="5040" w:hanging="360"/>
+      </w:pPr>
+      <w:rPr>
+        <w:rFonts w:ascii="Symbol" w:hAnsi="Symbol" w:hint="default"/>
+      </w:rPr>
+    </w:lvl>
+    <w:lvl w:ilvl="7" w:tplc="08100003" w:tentative="1">
+      <w:start w:val="1"/>
+      <w:numFmt w:val="bullet"/>
+      <w:lvlText w:val="o"/>
+      <w:lvlJc w:val="left"/>
+      <w:pPr>
+        <w:ind w:left="5760" w:hanging="360"/>
+      </w:pPr>
+      <w:rPr>
+        <w:rFonts w:ascii="Courier New" w:hAnsi="Courier New" w:cs="Courier New" w:hint="default"/>
+      </w:rPr>
+    </w:lvl>
+    <w:lvl w:ilvl="8" w:tplc="08100005" w:tentative="1">
+      <w:start w:val="1"/>
+      <w:numFmt w:val="bullet"/>
+      <w:lvlText w:val=""/>
+      <w:lvlJc w:val="left"/>
+      <w:pPr>
+        <w:ind w:left="6480" w:hanging="360"/>
+      </w:pPr>
+      <w:rPr>
+        <w:rFonts w:ascii="Wingdings" w:hAnsi="Wingdings" w:hint="default"/>
+      </w:rPr>
+    </w:lvl>
+  </w:abstractNum>
+  <w:abstractNum w:abstractNumId="3" w15:restartNumberingAfterBreak="0">
     <w:nsid w:val="1527257F"/>
     <w:multiLevelType w:val="hybridMultilevel"/>
     <w:tmpl w:val="4336EC32"/>
@@ -1759,7 +1966,7 @@
       </w:rPr>
     </w:lvl>
   </w:abstractNum>
-  <w:abstractNum w:abstractNumId="2" w15:restartNumberingAfterBreak="0">
+  <w:abstractNum w:abstractNumId="4" w15:restartNumberingAfterBreak="0">
     <w:nsid w:val="237A323D"/>
     <w:multiLevelType w:val="hybridMultilevel"/>
     <w:tmpl w:val="F7F89C98"/>
@@ -1872,7 +2079,7 @@
       </w:rPr>
     </w:lvl>
   </w:abstractNum>
-  <w:abstractNum w:abstractNumId="3" w15:restartNumberingAfterBreak="0">
+  <w:abstractNum w:abstractNumId="5" w15:restartNumberingAfterBreak="0">
     <w:nsid w:val="26BD5700"/>
     <w:multiLevelType w:val="hybridMultilevel"/>
     <w:tmpl w:val="E4008F60"/>
@@ -1985,10 +2192,10 @@
       </w:rPr>
     </w:lvl>
   </w:abstractNum>
-  <w:abstractNum w:abstractNumId="4" w15:restartNumberingAfterBreak="0">
+  <w:abstractNum w:abstractNumId="6" w15:restartNumberingAfterBreak="0">
     <w:nsid w:val="36080129"/>
     <w:multiLevelType w:val="hybridMultilevel"/>
-    <w:tmpl w:val="84D44E88"/>
+    <w:tmpl w:val="60C28B5E"/>
     <w:lvl w:ilvl="0" w:tplc="0810000D">
       <w:start w:val="1"/>
       <w:numFmt w:val="bullet"/>
@@ -2098,7 +2305,93 @@
       </w:rPr>
     </w:lvl>
   </w:abstractNum>
-  <w:abstractNum w:abstractNumId="5" w15:restartNumberingAfterBreak="0">
+  <w:abstractNum w:abstractNumId="7" w15:restartNumberingAfterBreak="0">
+    <w:nsid w:val="37516ADA"/>
+    <w:multiLevelType w:val="hybridMultilevel"/>
+    <w:tmpl w:val="139A3764"/>
+    <w:lvl w:ilvl="0" w:tplc="0410000F">
+      <w:start w:val="1"/>
+      <w:numFmt w:val="decimal"/>
+      <w:lvlText w:val="%1."/>
+      <w:lvlJc w:val="left"/>
+      <w:pPr>
+        <w:ind w:left="1287" w:hanging="360"/>
+      </w:pPr>
+    </w:lvl>
+    <w:lvl w:ilvl="1" w:tplc="04100019" w:tentative="1">
+      <w:start w:val="1"/>
+      <w:numFmt w:val="lowerLetter"/>
+      <w:lvlText w:val="%2."/>
+      <w:lvlJc w:val="left"/>
+      <w:pPr>
+        <w:ind w:left="2007" w:hanging="360"/>
+      </w:pPr>
+    </w:lvl>
+    <w:lvl w:ilvl="2" w:tplc="0410001B" w:tentative="1">
+      <w:start w:val="1"/>
+      <w:numFmt w:val="lowerRoman"/>
+      <w:lvlText w:val="%3."/>
+      <w:lvlJc w:val="right"/>
+      <w:pPr>
+        <w:ind w:left="2727" w:hanging="180"/>
+      </w:pPr>
+    </w:lvl>
+    <w:lvl w:ilvl="3" w:tplc="0410000F" w:tentative="1">
+      <w:start w:val="1"/>
+      <w:numFmt w:val="decimal"/>
+      <w:lvlText w:val="%4."/>
+      <w:lvlJc w:val="left"/>
+      <w:pPr>
+        <w:ind w:left="3447" w:hanging="360"/>
+      </w:pPr>
+    </w:lvl>
+    <w:lvl w:ilvl="4" w:tplc="04100019" w:tentative="1">
+      <w:start w:val="1"/>
+      <w:numFmt w:val="lowerLetter"/>
+      <w:lvlText w:val="%5."/>
+      <w:lvlJc w:val="left"/>
+      <w:pPr>
+        <w:ind w:left="4167" w:hanging="360"/>
+      </w:pPr>
+    </w:lvl>
+    <w:lvl w:ilvl="5" w:tplc="0410001B" w:tentative="1">
+      <w:start w:val="1"/>
+      <w:numFmt w:val="lowerRoman"/>
+      <w:lvlText w:val="%6."/>
+      <w:lvlJc w:val="right"/>
+      <w:pPr>
+        <w:ind w:left="4887" w:hanging="180"/>
+      </w:pPr>
+    </w:lvl>
+    <w:lvl w:ilvl="6" w:tplc="0410000F" w:tentative="1">
+      <w:start w:val="1"/>
+      <w:numFmt w:val="decimal"/>
+      <w:lvlText w:val="%7."/>
+      <w:lvlJc w:val="left"/>
+      <w:pPr>
+        <w:ind w:left="5607" w:hanging="360"/>
+      </w:pPr>
+    </w:lvl>
+    <w:lvl w:ilvl="7" w:tplc="04100019" w:tentative="1">
+      <w:start w:val="1"/>
+      <w:numFmt w:val="lowerLetter"/>
+      <w:lvlText w:val="%8."/>
+      <w:lvlJc w:val="left"/>
+      <w:pPr>
+        <w:ind w:left="6327" w:hanging="360"/>
+      </w:pPr>
+    </w:lvl>
+    <w:lvl w:ilvl="8" w:tplc="0410001B" w:tentative="1">
+      <w:start w:val="1"/>
+      <w:numFmt w:val="lowerRoman"/>
+      <w:lvlText w:val="%9."/>
+      <w:lvlJc w:val="right"/>
+      <w:pPr>
+        <w:ind w:left="7047" w:hanging="180"/>
+      </w:pPr>
+    </w:lvl>
+  </w:abstractNum>
+  <w:abstractNum w:abstractNumId="8" w15:restartNumberingAfterBreak="0">
     <w:nsid w:val="3FE92087"/>
     <w:multiLevelType w:val="hybridMultilevel"/>
     <w:tmpl w:val="27043EB4"/>
@@ -2211,7 +2504,7 @@
       </w:rPr>
     </w:lvl>
   </w:abstractNum>
-  <w:abstractNum w:abstractNumId="6" w15:restartNumberingAfterBreak="0">
+  <w:abstractNum w:abstractNumId="9" w15:restartNumberingAfterBreak="0">
     <w:nsid w:val="40052F8C"/>
     <w:multiLevelType w:val="hybridMultilevel"/>
     <w:tmpl w:val="A7FC21B8"/>
@@ -2324,7 +2617,7 @@
       </w:rPr>
     </w:lvl>
   </w:abstractNum>
-  <w:abstractNum w:abstractNumId="7" w15:restartNumberingAfterBreak="0">
+  <w:abstractNum w:abstractNumId="10" w15:restartNumberingAfterBreak="0">
     <w:nsid w:val="443555B0"/>
     <w:multiLevelType w:val="hybridMultilevel"/>
     <w:tmpl w:val="8D9C19E8"/>
@@ -2437,7 +2730,7 @@
       </w:rPr>
     </w:lvl>
   </w:abstractNum>
-  <w:abstractNum w:abstractNumId="8" w15:restartNumberingAfterBreak="0">
+  <w:abstractNum w:abstractNumId="11" w15:restartNumberingAfterBreak="0">
     <w:nsid w:val="4E6A015E"/>
     <w:multiLevelType w:val="hybridMultilevel"/>
     <w:tmpl w:val="43E28FD6"/>
@@ -2550,7 +2843,209 @@
       </w:rPr>
     </w:lvl>
   </w:abstractNum>
-  <w:abstractNum w:abstractNumId="9" w15:restartNumberingAfterBreak="0">
+  <w:abstractNum w:abstractNumId="12" w15:restartNumberingAfterBreak="0">
+    <w:nsid w:val="51840323"/>
+    <w:multiLevelType w:val="hybridMultilevel"/>
+    <w:tmpl w:val="05CCCA8E"/>
+    <w:lvl w:ilvl="0" w:tplc="0410000D">
+      <w:start w:val="1"/>
+      <w:numFmt w:val="bullet"/>
+      <w:lvlText w:val=""/>
+      <w:lvlJc w:val="left"/>
+      <w:pPr>
+        <w:ind w:left="1287" w:hanging="360"/>
+      </w:pPr>
+      <w:rPr>
+        <w:rFonts w:ascii="Wingdings" w:hAnsi="Wingdings" w:hint="default"/>
+      </w:rPr>
+    </w:lvl>
+    <w:lvl w:ilvl="1" w:tplc="04100019" w:tentative="1">
+      <w:start w:val="1"/>
+      <w:numFmt w:val="lowerLetter"/>
+      <w:lvlText w:val="%2."/>
+      <w:lvlJc w:val="left"/>
+      <w:pPr>
+        <w:ind w:left="2007" w:hanging="360"/>
+      </w:pPr>
+    </w:lvl>
+    <w:lvl w:ilvl="2" w:tplc="0410001B" w:tentative="1">
+      <w:start w:val="1"/>
+      <w:numFmt w:val="lowerRoman"/>
+      <w:lvlText w:val="%3."/>
+      <w:lvlJc w:val="right"/>
+      <w:pPr>
+        <w:ind w:left="2727" w:hanging="180"/>
+      </w:pPr>
+    </w:lvl>
+    <w:lvl w:ilvl="3" w:tplc="0410000F" w:tentative="1">
+      <w:start w:val="1"/>
+      <w:numFmt w:val="decimal"/>
+      <w:lvlText w:val="%4."/>
+      <w:lvlJc w:val="left"/>
+      <w:pPr>
+        <w:ind w:left="3447" w:hanging="360"/>
+      </w:pPr>
+    </w:lvl>
+    <w:lvl w:ilvl="4" w:tplc="04100019" w:tentative="1">
+      <w:start w:val="1"/>
+      <w:numFmt w:val="lowerLetter"/>
+      <w:lvlText w:val="%5."/>
+      <w:lvlJc w:val="left"/>
+      <w:pPr>
+        <w:ind w:left="4167" w:hanging="360"/>
+      </w:pPr>
+    </w:lvl>
+    <w:lvl w:ilvl="5" w:tplc="0410001B" w:tentative="1">
+      <w:start w:val="1"/>
+      <w:numFmt w:val="lowerRoman"/>
+      <w:lvlText w:val="%6."/>
+      <w:lvlJc w:val="right"/>
+      <w:pPr>
+        <w:ind w:left="4887" w:hanging="180"/>
+      </w:pPr>
+    </w:lvl>
+    <w:lvl w:ilvl="6" w:tplc="0410000F" w:tentative="1">
+      <w:start w:val="1"/>
+      <w:numFmt w:val="decimal"/>
+      <w:lvlText w:val="%7."/>
+      <w:lvlJc w:val="left"/>
+      <w:pPr>
+        <w:ind w:left="5607" w:hanging="360"/>
+      </w:pPr>
+    </w:lvl>
+    <w:lvl w:ilvl="7" w:tplc="04100019" w:tentative="1">
+      <w:start w:val="1"/>
+      <w:numFmt w:val="lowerLetter"/>
+      <w:lvlText w:val="%8."/>
+      <w:lvlJc w:val="left"/>
+      <w:pPr>
+        <w:ind w:left="6327" w:hanging="360"/>
+      </w:pPr>
+    </w:lvl>
+    <w:lvl w:ilvl="8" w:tplc="0410001B" w:tentative="1">
+      <w:start w:val="1"/>
+      <w:numFmt w:val="lowerRoman"/>
+      <w:lvlText w:val="%9."/>
+      <w:lvlJc w:val="right"/>
+      <w:pPr>
+        <w:ind w:left="7047" w:hanging="180"/>
+      </w:pPr>
+    </w:lvl>
+  </w:abstractNum>
+  <w:abstractNum w:abstractNumId="13" w15:restartNumberingAfterBreak="0">
+    <w:nsid w:val="53430779"/>
+    <w:multiLevelType w:val="hybridMultilevel"/>
+    <w:tmpl w:val="AF5E2A4E"/>
+    <w:lvl w:ilvl="0" w:tplc="0410000D">
+      <w:start w:val="1"/>
+      <w:numFmt w:val="bullet"/>
+      <w:lvlText w:val=""/>
+      <w:lvlJc w:val="left"/>
+      <w:pPr>
+        <w:ind w:left="720" w:hanging="360"/>
+      </w:pPr>
+      <w:rPr>
+        <w:rFonts w:ascii="Wingdings" w:hAnsi="Wingdings" w:hint="default"/>
+      </w:rPr>
+    </w:lvl>
+    <w:lvl w:ilvl="1" w:tplc="08100003" w:tentative="1">
+      <w:start w:val="1"/>
+      <w:numFmt w:val="bullet"/>
+      <w:lvlText w:val="o"/>
+      <w:lvlJc w:val="left"/>
+      <w:pPr>
+        <w:ind w:left="1440" w:hanging="360"/>
+      </w:pPr>
+      <w:rPr>
+        <w:rFonts w:ascii="Courier New" w:hAnsi="Courier New" w:cs="Courier New" w:hint="default"/>
+      </w:rPr>
+    </w:lvl>
+    <w:lvl w:ilvl="2" w:tplc="08100005" w:tentative="1">
+      <w:start w:val="1"/>
+      <w:numFmt w:val="bullet"/>
+      <w:lvlText w:val=""/>
+      <w:lvlJc w:val="left"/>
+      <w:pPr>
+        <w:ind w:left="2160" w:hanging="360"/>
+      </w:pPr>
+      <w:rPr>
+        <w:rFonts w:ascii="Wingdings" w:hAnsi="Wingdings" w:hint="default"/>
+      </w:rPr>
+    </w:lvl>
+    <w:lvl w:ilvl="3" w:tplc="08100001" w:tentative="1">
+      <w:start w:val="1"/>
+      <w:numFmt w:val="bullet"/>
+      <w:lvlText w:val=""/>
+      <w:lvlJc w:val="left"/>
+      <w:pPr>
+        <w:ind w:left="2880" w:hanging="360"/>
+      </w:pPr>
+      <w:rPr>
+        <w:rFonts w:ascii="Symbol" w:hAnsi="Symbol" w:hint="default"/>
+      </w:rPr>
+    </w:lvl>
+    <w:lvl w:ilvl="4" w:tplc="08100003" w:tentative="1">
+      <w:start w:val="1"/>
+      <w:numFmt w:val="bullet"/>
+      <w:lvlText w:val="o"/>
+      <w:lvlJc w:val="left"/>
+      <w:pPr>
+        <w:ind w:left="3600" w:hanging="360"/>
+      </w:pPr>
+      <w:rPr>
+        <w:rFonts w:ascii="Courier New" w:hAnsi="Courier New" w:cs="Courier New" w:hint="default"/>
+      </w:rPr>
+    </w:lvl>
+    <w:lvl w:ilvl="5" w:tplc="08100005" w:tentative="1">
+      <w:start w:val="1"/>
+      <w:numFmt w:val="bullet"/>
+      <w:lvlText w:val=""/>
+      <w:lvlJc w:val="left"/>
+      <w:pPr>
+        <w:ind w:left="4320" w:hanging="360"/>
+      </w:pPr>
+      <w:rPr>
+        <w:rFonts w:ascii="Wingdings" w:hAnsi="Wingdings" w:hint="default"/>
+      </w:rPr>
+    </w:lvl>
+    <w:lvl w:ilvl="6" w:tplc="08100001" w:tentative="1">
+      <w:start w:val="1"/>
+      <w:numFmt w:val="bullet"/>
+      <w:lvlText w:val=""/>
+      <w:lvlJc w:val="left"/>
+      <w:pPr>
+        <w:ind w:left="5040" w:hanging="360"/>
+      </w:pPr>
+      <w:rPr>
+        <w:rFonts w:ascii="Symbol" w:hAnsi="Symbol" w:hint="default"/>
+      </w:rPr>
+    </w:lvl>
+    <w:lvl w:ilvl="7" w:tplc="08100003" w:tentative="1">
+      <w:start w:val="1"/>
+      <w:numFmt w:val="bullet"/>
+      <w:lvlText w:val="o"/>
+      <w:lvlJc w:val="left"/>
+      <w:pPr>
+        <w:ind w:left="5760" w:hanging="360"/>
+      </w:pPr>
+      <w:rPr>
+        <w:rFonts w:ascii="Courier New" w:hAnsi="Courier New" w:cs="Courier New" w:hint="default"/>
+      </w:rPr>
+    </w:lvl>
+    <w:lvl w:ilvl="8" w:tplc="08100005" w:tentative="1">
+      <w:start w:val="1"/>
+      <w:numFmt w:val="bullet"/>
+      <w:lvlText w:val=""/>
+      <w:lvlJc w:val="left"/>
+      <w:pPr>
+        <w:ind w:left="6480" w:hanging="360"/>
+      </w:pPr>
+      <w:rPr>
+        <w:rFonts w:ascii="Wingdings" w:hAnsi="Wingdings" w:hint="default"/>
+      </w:rPr>
+    </w:lvl>
+  </w:abstractNum>
+  <w:abstractNum w:abstractNumId="14" w15:restartNumberingAfterBreak="0">
     <w:nsid w:val="60B84649"/>
     <w:multiLevelType w:val="hybridMultilevel"/>
     <w:tmpl w:val="2CECA0AE"/>
@@ -2663,7 +3158,120 @@
       </w:rPr>
     </w:lvl>
   </w:abstractNum>
-  <w:abstractNum w:abstractNumId="10" w15:restartNumberingAfterBreak="0">
+  <w:abstractNum w:abstractNumId="15" w15:restartNumberingAfterBreak="0">
+    <w:nsid w:val="628A1103"/>
+    <w:multiLevelType w:val="hybridMultilevel"/>
+    <w:tmpl w:val="9094128A"/>
+    <w:lvl w:ilvl="0" w:tplc="0410000D">
+      <w:start w:val="1"/>
+      <w:numFmt w:val="bullet"/>
+      <w:lvlText w:val=""/>
+      <w:lvlJc w:val="left"/>
+      <w:pPr>
+        <w:ind w:left="720" w:hanging="360"/>
+      </w:pPr>
+      <w:rPr>
+        <w:rFonts w:ascii="Wingdings" w:hAnsi="Wingdings" w:hint="default"/>
+      </w:rPr>
+    </w:lvl>
+    <w:lvl w:ilvl="1" w:tplc="08100003" w:tentative="1">
+      <w:start w:val="1"/>
+      <w:numFmt w:val="bullet"/>
+      <w:lvlText w:val="o"/>
+      <w:lvlJc w:val="left"/>
+      <w:pPr>
+        <w:ind w:left="1440" w:hanging="360"/>
+      </w:pPr>
+      <w:rPr>
+        <w:rFonts w:ascii="Courier New" w:hAnsi="Courier New" w:cs="Courier New" w:hint="default"/>
+      </w:rPr>
+    </w:lvl>
+    <w:lvl w:ilvl="2" w:tplc="08100005" w:tentative="1">
+      <w:start w:val="1"/>
+      <w:numFmt w:val="bullet"/>
+      <w:lvlText w:val=""/>
+      <w:lvlJc w:val="left"/>
+      <w:pPr>
+        <w:ind w:left="2160" w:hanging="360"/>
+      </w:pPr>
+      <w:rPr>
+        <w:rFonts w:ascii="Wingdings" w:hAnsi="Wingdings" w:hint="default"/>
+      </w:rPr>
+    </w:lvl>
+    <w:lvl w:ilvl="3" w:tplc="08100001" w:tentative="1">
+      <w:start w:val="1"/>
+      <w:numFmt w:val="bullet"/>
+      <w:lvlText w:val=""/>
+      <w:lvlJc w:val="left"/>
+      <w:pPr>
+        <w:ind w:left="2880" w:hanging="360"/>
+      </w:pPr>
+      <w:rPr>
+        <w:rFonts w:ascii="Symbol" w:hAnsi="Symbol" w:hint="default"/>
+      </w:rPr>
+    </w:lvl>
+    <w:lvl w:ilvl="4" w:tplc="08100003" w:tentative="1">
+      <w:start w:val="1"/>
+      <w:numFmt w:val="bullet"/>
+      <w:lvlText w:val="o"/>
+      <w:lvlJc w:val="left"/>
+      <w:pPr>
+        <w:ind w:left="3600" w:hanging="360"/>
+      </w:pPr>
+      <w:rPr>
+        <w:rFonts w:ascii="Courier New" w:hAnsi="Courier New" w:cs="Courier New" w:hint="default"/>
+      </w:rPr>
+    </w:lvl>
+    <w:lvl w:ilvl="5" w:tplc="08100005" w:tentative="1">
+      <w:start w:val="1"/>
+      <w:numFmt w:val="bullet"/>
+      <w:lvlText w:val=""/>
+      <w:lvlJc w:val="left"/>
+      <w:pPr>
+        <w:ind w:left="4320" w:hanging="360"/>
+      </w:pPr>
+      <w:rPr>
+        <w:rFonts w:ascii="Wingdings" w:hAnsi="Wingdings" w:hint="default"/>
+      </w:rPr>
+    </w:lvl>
+    <w:lvl w:ilvl="6" w:tplc="08100001" w:tentative="1">
+      <w:start w:val="1"/>
+      <w:numFmt w:val="bullet"/>
+      <w:lvlText w:val=""/>
+      <w:lvlJc w:val="left"/>
+      <w:pPr>
+        <w:ind w:left="5040" w:hanging="360"/>
+      </w:pPr>
+      <w:rPr>
+        <w:rFonts w:ascii="Symbol" w:hAnsi="Symbol" w:hint="default"/>
+      </w:rPr>
+    </w:lvl>
+    <w:lvl w:ilvl="7" w:tplc="08100003" w:tentative="1">
+      <w:start w:val="1"/>
+      <w:numFmt w:val="bullet"/>
+      <w:lvlText w:val="o"/>
+      <w:lvlJc w:val="left"/>
+      <w:pPr>
+        <w:ind w:left="5760" w:hanging="360"/>
+      </w:pPr>
+      <w:rPr>
+        <w:rFonts w:ascii="Courier New" w:hAnsi="Courier New" w:cs="Courier New" w:hint="default"/>
+      </w:rPr>
+    </w:lvl>
+    <w:lvl w:ilvl="8" w:tplc="08100005" w:tentative="1">
+      <w:start w:val="1"/>
+      <w:numFmt w:val="bullet"/>
+      <w:lvlText w:val=""/>
+      <w:lvlJc w:val="left"/>
+      <w:pPr>
+        <w:ind w:left="6480" w:hanging="360"/>
+      </w:pPr>
+      <w:rPr>
+        <w:rFonts w:ascii="Wingdings" w:hAnsi="Wingdings" w:hint="default"/>
+      </w:rPr>
+    </w:lvl>
+  </w:abstractNum>
+  <w:abstractNum w:abstractNumId="16" w15:restartNumberingAfterBreak="0">
     <w:nsid w:val="69664562"/>
     <w:multiLevelType w:val="hybridMultilevel"/>
     <w:tmpl w:val="164A5F7E"/>
@@ -2776,7 +3384,7 @@
       </w:rPr>
     </w:lvl>
   </w:abstractNum>
-  <w:abstractNum w:abstractNumId="11" w15:restartNumberingAfterBreak="0">
+  <w:abstractNum w:abstractNumId="17" w15:restartNumberingAfterBreak="0">
     <w:nsid w:val="6FDA4645"/>
     <w:multiLevelType w:val="hybridMultilevel"/>
     <w:tmpl w:val="F9388CD4"/>
@@ -2889,7 +3497,7 @@
       </w:rPr>
     </w:lvl>
   </w:abstractNum>
-  <w:abstractNum w:abstractNumId="12" w15:restartNumberingAfterBreak="0">
+  <w:abstractNum w:abstractNumId="18" w15:restartNumberingAfterBreak="0">
     <w:nsid w:val="7F6F0B1E"/>
     <w:multiLevelType w:val="hybridMultilevel"/>
     <w:tmpl w:val="55588840"/>
@@ -3003,49 +3611,67 @@
     </w:lvl>
   </w:abstractNum>
   <w:num w:numId="1">
-    <w:abstractNumId w:val="2"/>
+    <w:abstractNumId w:val="4"/>
   </w:num>
   <w:num w:numId="2">
+    <w:abstractNumId w:val="17"/>
+  </w:num>
+  <w:num w:numId="3">
+    <w:abstractNumId w:val="18"/>
+  </w:num>
+  <w:num w:numId="4">
+    <w:abstractNumId w:val="9"/>
+  </w:num>
+  <w:num w:numId="5">
+    <w:abstractNumId w:val="10"/>
+  </w:num>
+  <w:num w:numId="6">
+    <w:abstractNumId w:val="6"/>
+  </w:num>
+  <w:num w:numId="7">
+    <w:abstractNumId w:val="1"/>
+  </w:num>
+  <w:num w:numId="8">
+    <w:abstractNumId w:val="8"/>
+  </w:num>
+  <w:num w:numId="9">
+    <w:abstractNumId w:val="14"/>
+  </w:num>
+  <w:num w:numId="10">
+    <w:abstractNumId w:val="3"/>
+  </w:num>
+  <w:num w:numId="11">
     <w:abstractNumId w:val="11"/>
   </w:num>
-  <w:num w:numId="3">
+  <w:num w:numId="12">
+    <w:abstractNumId w:val="16"/>
+  </w:num>
+  <w:num w:numId="13">
+    <w:abstractNumId w:val="5"/>
+  </w:num>
+  <w:num w:numId="14">
+    <w:abstractNumId w:val="13"/>
+  </w:num>
+  <w:num w:numId="15">
+    <w:abstractNumId w:val="15"/>
+  </w:num>
+  <w:num w:numId="16">
+    <w:abstractNumId w:val="7"/>
+  </w:num>
+  <w:num w:numId="17">
     <w:abstractNumId w:val="12"/>
   </w:num>
-  <w:num w:numId="4">
-    <w:abstractNumId w:val="6"/>
-  </w:num>
-  <w:num w:numId="5">
-    <w:abstractNumId w:val="7"/>
-  </w:num>
-  <w:num w:numId="6">
-    <w:abstractNumId w:val="4"/>
-  </w:num>
-  <w:num w:numId="7">
+  <w:num w:numId="18">
     <w:abstractNumId w:val="0"/>
   </w:num>
-  <w:num w:numId="8">
-    <w:abstractNumId w:val="5"/>
-  </w:num>
-  <w:num w:numId="9">
-    <w:abstractNumId w:val="9"/>
-  </w:num>
-  <w:num w:numId="10">
-    <w:abstractNumId w:val="1"/>
-  </w:num>
-  <w:num w:numId="11">
-    <w:abstractNumId w:val="8"/>
-  </w:num>
-  <w:num w:numId="12">
-    <w:abstractNumId w:val="10"/>
-  </w:num>
-  <w:num w:numId="13">
-    <w:abstractNumId w:val="3"/>
+  <w:num w:numId="19">
+    <w:abstractNumId w:val="2"/>
   </w:num>
 </w:numbering>
 </file>
 
 <file path=word/styles.xml><?xml version="1.0" encoding="utf-8"?>
-<w:styles xmlns:mc="http://schemas.openxmlformats.org/markup-compatibility/2006" xmlns:r="http://schemas.openxmlformats.org/officeDocument/2006/relationships" xmlns:w="http://schemas.openxmlformats.org/wordprocessingml/2006/main" xmlns:w14="http://schemas.microsoft.com/office/word/2010/wordml" xmlns:w15="http://schemas.microsoft.com/office/word/2012/wordml" xmlns:w16se="http://schemas.microsoft.com/office/word/2015/wordml/symex" mc:Ignorable="w14 w15 w16se">
+<w:styles xmlns:mc="http://schemas.openxmlformats.org/markup-compatibility/2006" xmlns:r="http://schemas.openxmlformats.org/officeDocument/2006/relationships" xmlns:w="http://schemas.openxmlformats.org/wordprocessingml/2006/main" xmlns:w14="http://schemas.microsoft.com/office/word/2010/wordml" xmlns:w15="http://schemas.microsoft.com/office/word/2012/wordml" xmlns:w16cid="http://schemas.microsoft.com/office/word/2016/wordml/cid" xmlns:w16se="http://schemas.microsoft.com/office/word/2015/wordml/symex" mc:Ignorable="w14 w15 w16se w16cid">
   <w:docDefaults>
     <w:rPrDefault>
       <w:rPr>
@@ -3061,7 +3687,7 @@
       </w:pPr>
     </w:pPrDefault>
   </w:docDefaults>
-  <w:latentStyles w:defLockedState="0" w:defUIPriority="99" w:defSemiHidden="0" w:defUnhideWhenUsed="0" w:defQFormat="0" w:count="371">
+  <w:latentStyles w:defLockedState="0" w:defUIPriority="99" w:defSemiHidden="0" w:defUnhideWhenUsed="0" w:defQFormat="0" w:count="376">
     <w:lsdException w:name="Normal" w:uiPriority="0" w:qFormat="1"/>
     <w:lsdException w:name="heading 1" w:uiPriority="9" w:qFormat="1"/>
     <w:lsdException w:name="heading 2" w:semiHidden="1" w:uiPriority="9" w:unhideWhenUsed="1" w:qFormat="1"/>
@@ -3433,6 +4059,11 @@
     <w:lsdException w:name="List Table 5 Dark Accent 6" w:uiPriority="50"/>
     <w:lsdException w:name="List Table 6 Colorful Accent 6" w:uiPriority="51"/>
     <w:lsdException w:name="List Table 7 Colorful Accent 6" w:uiPriority="52"/>
+    <w:lsdException w:name="Mention" w:semiHidden="1" w:unhideWhenUsed="1"/>
+    <w:lsdException w:name="Smart Hyperlink" w:semiHidden="1" w:unhideWhenUsed="1"/>
+    <w:lsdException w:name="Hashtag" w:semiHidden="1" w:unhideWhenUsed="1"/>
+    <w:lsdException w:name="Unresolved Mention" w:semiHidden="1" w:unhideWhenUsed="1"/>
+    <w:lsdException w:name="Smart Link" w:semiHidden="1" w:unhideWhenUsed="1"/>
   </w:latentStyles>
   <w:style w:type="paragraph" w:default="1" w:styleId="Normale">
     <w:name w:val="Normal"/>

</xml_diff>